<commit_message>
preview : xuất theo phương thức bán đấu giá>Qđ pd kết quả bán đấu giá
</commit_message>
<xml_diff>
--- a/src/main/resources/reports/bandaugia/Quyết định phê duyệt kết quả.docx
+++ b/src/main/resources/reports/bandaugia/Quyết định phê duyệt kết quả.docx
@@ -2,7 +2,6 @@
 <file path=word/document.xml><?xml version="1.0" encoding="utf-8"?>
 <w:document xmlns:wpc="http://schemas.microsoft.com/office/word/2010/wordprocessingCanvas" xmlns:cx="http://schemas.microsoft.com/office/drawing/2014/chartex" xmlns:mc="http://schemas.openxmlformats.org/markup-compatibility/2006" xmlns:o="urn:schemas-microsoft-com:office:office" xmlns:r="http://schemas.openxmlformats.org/officeDocument/2006/relationships" xmlns:m="http://schemas.openxmlformats.org/officeDocument/2006/math" xmlns:v="urn:schemas-microsoft-com:vml" xmlns:wp14="http://schemas.microsoft.com/office/word/2010/wordprocessingDrawing" xmlns:wp="http://schemas.openxmlformats.org/drawingml/2006/wordprocessingDrawing" xmlns:w10="urn:schemas-microsoft-com:office:word" xmlns:w="http://schemas.openxmlformats.org/wordprocessingml/2006/main" xmlns:w14="http://schemas.microsoft.com/office/word/2010/wordml" xmlns:w15="http://schemas.microsoft.com/office/word/2012/wordml" xmlns:w16se="http://schemas.microsoft.com/office/word/2015/wordml/symex" xmlns:wpg="http://schemas.microsoft.com/office/word/2010/wordprocessingGroup" xmlns:wpi="http://schemas.microsoft.com/office/word/2010/wordprocessingInk" xmlns:wne="http://schemas.microsoft.com/office/word/2006/wordml" xmlns:wps="http://schemas.microsoft.com/office/word/2010/wordprocessingShape" mc:Ignorable="w14 w15 w16se wp14">
   <w:body>
-    <w:bookmarkStart w:id="0" w:name="_GoBack"/>
     <w:p>
       <w:pPr>
         <w:jc w:val="center"/>
@@ -22,81 +21,7 @@
           <w:sz w:val="28"/>
           <w:szCs w:val="28"/>
         </w:rPr>
-        <w:fldChar w:fldCharType="begin"/>
-      </w:r>
-      <w:r>
-        <w:rPr>
-          <w:rFonts w:ascii="Times New Roman" w:hAnsi="Times New Roman" w:cs="Times New Roman"/>
-          <w:b/>
-          <w:bCs/>
-          <w:sz w:val="28"/>
-          <w:szCs w:val="28"/>
-        </w:rPr>
-        <w:instrText xml:space="preserve"> MERGEFIELD  "#foreach($d in $data.children)"  \* MERGEFORMAT </w:instrText>
-      </w:r>
-      <w:r>
-        <w:rPr>
-          <w:rFonts w:ascii="Times New Roman" w:hAnsi="Times New Roman" w:cs="Times New Roman"/>
-          <w:b/>
-          <w:bCs/>
-          <w:sz w:val="28"/>
-          <w:szCs w:val="28"/>
-        </w:rPr>
-        <w:fldChar w:fldCharType="separate"/>
-      </w:r>
-      <w:r>
-        <w:rPr>
-          <w:rFonts w:ascii="Times New Roman" w:hAnsi="Times New Roman" w:cs="Times New Roman"/>
-          <w:b/>
-          <w:bCs/>
-          <w:noProof/>
-          <w:sz w:val="28"/>
-          <w:szCs w:val="28"/>
-        </w:rPr>
-        <w:t>«#foreach($d in $data.children)»</w:t>
-      </w:r>
-      <w:r>
-        <w:rPr>
-          <w:rFonts w:ascii="Times New Roman" w:hAnsi="Times New Roman" w:cs="Times New Roman"/>
-          <w:b/>
-          <w:bCs/>
-          <w:sz w:val="28"/>
-          <w:szCs w:val="28"/>
-        </w:rPr>
-        <w:fldChar w:fldCharType="end"/>
-      </w:r>
-    </w:p>
-    <w:bookmarkEnd w:id="0"/>
-    <w:p>
-      <w:pPr>
-        <w:jc w:val="center"/>
-        <w:rPr>
-          <w:rFonts w:ascii="Times New Roman" w:hAnsi="Times New Roman" w:cs="Times New Roman"/>
-          <w:b/>
-          <w:bCs/>
-          <w:sz w:val="28"/>
-          <w:szCs w:val="28"/>
-        </w:rPr>
-      </w:pPr>
-      <w:r>
-        <w:rPr>
-          <w:rFonts w:ascii="Times New Roman" w:hAnsi="Times New Roman" w:cs="Times New Roman"/>
-          <w:b/>
-          <w:bCs/>
-          <w:sz w:val="28"/>
-          <w:szCs w:val="28"/>
-        </w:rPr>
-        <w:t>THÔNG TIN QUYẾT ĐỊNH KẾT QUẢ BÁN ĐẤU GIÁ</w:t>
-      </w:r>
-      <w:r>
-        <w:rPr>
-          <w:rFonts w:ascii="Times New Roman" w:hAnsi="Times New Roman" w:cs="Times New Roman"/>
-          <w:b/>
-          <w:bCs/>
-          <w:sz w:val="28"/>
-          <w:szCs w:val="28"/>
-        </w:rPr>
-        <w:t xml:space="preserve"> </w:t>
+        <w:t xml:space="preserve">THÔNG TIN QUYẾT ĐỊNH KẾT QUẢ BÁN ĐẤU GIÁ </w:t>
       </w:r>
       <w:r>
         <w:rPr>
@@ -260,7 +185,7 @@
           <w:sz w:val="28"/>
           <w:szCs w:val="28"/>
         </w:rPr>
-        <w:instrText xml:space="preserve"> MERGEFIELD  $d.tenDvi  \* MERGEFORMAT </w:instrText>
+        <w:instrText xml:space="preserve"> MERGEFIELD  $data.tenDvi  \* MERGEFORMAT </w:instrText>
       </w:r>
       <w:r>
         <w:rPr>
@@ -281,7 +206,7 @@
           <w:sz w:val="28"/>
           <w:szCs w:val="28"/>
         </w:rPr>
-        <w:t>«$d.tenDvi»</w:t>
+        <w:t>«$data.tenDvi»</w:t>
       </w:r>
       <w:r>
         <w:rPr>
@@ -293,13 +218,14 @@
         </w:rPr>
         <w:fldChar w:fldCharType="end"/>
       </w:r>
+      <w:bookmarkStart w:id="0" w:name="_GoBack"/>
+      <w:bookmarkEnd w:id="0"/>
     </w:p>
     <w:p>
       <w:pPr>
-        <w:jc w:val="center"/>
         <w:rPr>
           <w:rFonts w:ascii="Times New Roman" w:hAnsi="Times New Roman" w:cs="Times New Roman"/>
-          <w:color w:val="FF0000"/>
+          <w:color w:val="FFFFFF" w:themeColor="background1"/>
           <w:sz w:val="28"/>
           <w:szCs w:val="28"/>
         </w:rPr>
@@ -320,7 +246,7 @@
           <w:sz w:val="28"/>
           <w:szCs w:val="28"/>
         </w:rPr>
-        <w:instrText xml:space="preserve"> MERGEFIELD  "#evaluate($tongSl) #set($tongSl=0) #evaluate($tongGia) #set($tongGia=0) #evaluate($tongTienDatTruoc) #set($tongTienDatTruoc=0)"  \* MERGEFORMAT </w:instrText>
+        <w:instrText xml:space="preserve"> MERGEFIELD  "#evaluate($tongSl) #set($tongSl=0) #evaluate($tongGia) #set($tongGia=0) #evaluate($tongTienDatTruoc) #set($tongTienDatTruoc=0) #evaluate($tongGiaKd) #set($tongGiaKd=0)#evaluate($tongGiaKd) #set($tongGiaKd=0)#evaluate($thanhTien) #set($thanhTien=0)"  \* MERGEFORMAT </w:instrText>
       </w:r>
       <w:r>
         <w:rPr>
@@ -350,6 +276,52 @@
         </w:rPr>
         <w:fldChar w:fldCharType="end"/>
       </w:r>
+      <w:r>
+        <w:rPr>
+          <w:rFonts w:ascii="Times New Roman" w:hAnsi="Times New Roman" w:cs="Times New Roman"/>
+          <w:color w:val="FFFFFF" w:themeColor="background1"/>
+          <w:sz w:val="28"/>
+          <w:szCs w:val="28"/>
+        </w:rPr>
+        <w:fldChar w:fldCharType="begin"/>
+      </w:r>
+      <w:r>
+        <w:rPr>
+          <w:rFonts w:ascii="Times New Roman" w:hAnsi="Times New Roman" w:cs="Times New Roman"/>
+          <w:color w:val="FFFFFF" w:themeColor="background1"/>
+          <w:sz w:val="28"/>
+          <w:szCs w:val="28"/>
+        </w:rPr>
+        <w:instrText xml:space="preserve"> MERGEFIELD  "#evaluate($tongThanhTien) #set($tongThanhTien=0)"  \* MERGEFORMAT </w:instrText>
+      </w:r>
+      <w:r>
+        <w:rPr>
+          <w:rFonts w:ascii="Times New Roman" w:hAnsi="Times New Roman" w:cs="Times New Roman"/>
+          <w:color w:val="FFFFFF" w:themeColor="background1"/>
+          <w:sz w:val="28"/>
+          <w:szCs w:val="28"/>
+        </w:rPr>
+        <w:fldChar w:fldCharType="separate"/>
+      </w:r>
+      <w:r>
+        <w:rPr>
+          <w:rFonts w:ascii="Times New Roman" w:hAnsi="Times New Roman" w:cs="Times New Roman"/>
+          <w:noProof/>
+          <w:color w:val="FFFFFF" w:themeColor="background1"/>
+          <w:sz w:val="28"/>
+          <w:szCs w:val="28"/>
+        </w:rPr>
+        <w:t>«#evaluate($tongThanhTien) #set($tongThan»</w:t>
+      </w:r>
+      <w:r>
+        <w:rPr>
+          <w:rFonts w:ascii="Times New Roman" w:hAnsi="Times New Roman" w:cs="Times New Roman"/>
+          <w:color w:val="FFFFFF" w:themeColor="background1"/>
+          <w:sz w:val="28"/>
+          <w:szCs w:val="28"/>
+        </w:rPr>
+        <w:fldChar w:fldCharType="end"/>
+      </w:r>
     </w:p>
     <w:tbl>
       <w:tblPr>
@@ -363,12 +335,12 @@
         <w:gridCol w:w="715"/>
         <w:gridCol w:w="1440"/>
         <w:gridCol w:w="1350"/>
-        <w:gridCol w:w="1350"/>
+        <w:gridCol w:w="1080"/>
         <w:gridCol w:w="1350"/>
         <w:gridCol w:w="1260"/>
+        <w:gridCol w:w="1620"/>
         <w:gridCol w:w="1260"/>
-        <w:gridCol w:w="1260"/>
-        <w:gridCol w:w="1530"/>
+        <w:gridCol w:w="1440"/>
         <w:gridCol w:w="1800"/>
       </w:tblGrid>
       <w:tr>
@@ -446,7 +418,7 @@
         </w:tc>
         <w:tc>
           <w:tcPr>
-            <w:tcW w:w="5310" w:type="dxa"/>
+            <w:tcW w:w="5040" w:type="dxa"/>
             <w:gridSpan w:val="4"/>
             <w:vAlign w:val="center"/>
           </w:tcPr>
@@ -545,7 +517,7 @@
         </w:tc>
         <w:tc>
           <w:tcPr>
-            <w:tcW w:w="1260" w:type="dxa"/>
+            <w:tcW w:w="1620" w:type="dxa"/>
             <w:vMerge w:val="restart"/>
             <w:vAlign w:val="center"/>
           </w:tcPr>
@@ -662,7 +634,7 @@
         </w:tc>
         <w:tc>
           <w:tcPr>
-            <w:tcW w:w="4590" w:type="dxa"/>
+            <w:tcW w:w="4500" w:type="dxa"/>
             <w:gridSpan w:val="3"/>
             <w:vAlign w:val="center"/>
           </w:tcPr>
@@ -881,6 +853,58 @@
         </w:tc>
         <w:tc>
           <w:tcPr>
+            <w:tcW w:w="1080" w:type="dxa"/>
+            <w:vAlign w:val="center"/>
+          </w:tcPr>
+          <w:p>
+            <w:pPr>
+              <w:jc w:val="center"/>
+              <w:rPr>
+                <w:rFonts w:ascii="Times New Roman" w:hAnsi="Times New Roman" w:cs="Times New Roman"/>
+                <w:b/>
+                <w:bCs/>
+              </w:rPr>
+            </w:pPr>
+            <w:proofErr w:type="spellStart"/>
+            <w:r>
+              <w:rPr>
+                <w:rFonts w:ascii="Times New Roman" w:hAnsi="Times New Roman" w:cs="Times New Roman"/>
+                <w:b/>
+                <w:bCs/>
+              </w:rPr>
+              <w:t>Số</w:t>
+            </w:r>
+            <w:proofErr w:type="spellEnd"/>
+            <w:r>
+              <w:rPr>
+                <w:rFonts w:ascii="Times New Roman" w:hAnsi="Times New Roman" w:cs="Times New Roman"/>
+                <w:b/>
+                <w:bCs/>
+              </w:rPr>
+              <w:t xml:space="preserve"> </w:t>
+            </w:r>
+            <w:proofErr w:type="spellStart"/>
+            <w:r>
+              <w:rPr>
+                <w:rFonts w:ascii="Times New Roman" w:hAnsi="Times New Roman" w:cs="Times New Roman"/>
+                <w:b/>
+                <w:bCs/>
+              </w:rPr>
+              <w:t>lượng</w:t>
+            </w:r>
+            <w:proofErr w:type="spellEnd"/>
+            <w:r>
+              <w:rPr>
+                <w:rFonts w:ascii="Times New Roman" w:hAnsi="Times New Roman" w:cs="Times New Roman"/>
+                <w:b/>
+                <w:bCs/>
+              </w:rPr>
+              <w:t xml:space="preserve"> (kg)</w:t>
+            </w:r>
+          </w:p>
+        </w:tc>
+        <w:tc>
+          <w:tcPr>
             <w:tcW w:w="1350" w:type="dxa"/>
             <w:vAlign w:val="center"/>
           </w:tcPr>
@@ -900,7 +924,7 @@
                 <w:b/>
                 <w:bCs/>
               </w:rPr>
-              <w:t>Số</w:t>
+              <w:t>Đơn</w:t>
             </w:r>
             <w:proofErr w:type="spellEnd"/>
             <w:r>
@@ -918,22 +942,135 @@
                 <w:b/>
                 <w:bCs/>
               </w:rPr>
-              <w:t>lượng</w:t>
-            </w:r>
-            <w:proofErr w:type="spellEnd"/>
-            <w:r>
-              <w:rPr>
-                <w:rFonts w:ascii="Times New Roman" w:hAnsi="Times New Roman" w:cs="Times New Roman"/>
-                <w:b/>
-                <w:bCs/>
-              </w:rPr>
-              <w:t xml:space="preserve"> (kg)</w:t>
-            </w:r>
-          </w:p>
-        </w:tc>
-        <w:tc>
-          <w:tcPr>
-            <w:tcW w:w="1350" w:type="dxa"/>
+              <w:t>giá</w:t>
+            </w:r>
+            <w:proofErr w:type="spellEnd"/>
+            <w:r>
+              <w:rPr>
+                <w:rFonts w:ascii="Times New Roman" w:hAnsi="Times New Roman" w:cs="Times New Roman"/>
+                <w:b/>
+                <w:bCs/>
+              </w:rPr>
+              <w:t xml:space="preserve"> </w:t>
+            </w:r>
+            <w:proofErr w:type="spellStart"/>
+            <w:r>
+              <w:rPr>
+                <w:rFonts w:ascii="Times New Roman" w:hAnsi="Times New Roman" w:cs="Times New Roman"/>
+                <w:b/>
+                <w:bCs/>
+              </w:rPr>
+              <w:t>không</w:t>
+            </w:r>
+            <w:proofErr w:type="spellEnd"/>
+            <w:r>
+              <w:rPr>
+                <w:rFonts w:ascii="Times New Roman" w:hAnsi="Times New Roman" w:cs="Times New Roman"/>
+                <w:b/>
+                <w:bCs/>
+              </w:rPr>
+              <w:t xml:space="preserve"> VAT </w:t>
+            </w:r>
+            <w:r>
+              <w:rPr>
+                <w:rFonts w:ascii="Times New Roman" w:hAnsi="Times New Roman" w:cs="Times New Roman"/>
+                <w:b/>
+                <w:bCs/>
+              </w:rPr>
+              <w:t>(đ/kg)</w:t>
+            </w:r>
+          </w:p>
+        </w:tc>
+        <w:tc>
+          <w:tcPr>
+            <w:tcW w:w="1260" w:type="dxa"/>
+            <w:vAlign w:val="center"/>
+          </w:tcPr>
+          <w:p>
+            <w:pPr>
+              <w:jc w:val="center"/>
+              <w:rPr>
+                <w:rFonts w:ascii="Times New Roman" w:hAnsi="Times New Roman" w:cs="Times New Roman"/>
+                <w:b/>
+                <w:bCs/>
+              </w:rPr>
+            </w:pPr>
+            <w:proofErr w:type="spellStart"/>
+            <w:r>
+              <w:rPr>
+                <w:rFonts w:ascii="Times New Roman" w:hAnsi="Times New Roman" w:cs="Times New Roman"/>
+                <w:b/>
+                <w:bCs/>
+              </w:rPr>
+              <w:t>Giá</w:t>
+            </w:r>
+            <w:proofErr w:type="spellEnd"/>
+            <w:r>
+              <w:rPr>
+                <w:rFonts w:ascii="Times New Roman" w:hAnsi="Times New Roman" w:cs="Times New Roman"/>
+                <w:b/>
+                <w:bCs/>
+              </w:rPr>
+              <w:t xml:space="preserve"> </w:t>
+            </w:r>
+            <w:proofErr w:type="spellStart"/>
+            <w:r>
+              <w:rPr>
+                <w:rFonts w:ascii="Times New Roman" w:hAnsi="Times New Roman" w:cs="Times New Roman"/>
+                <w:b/>
+                <w:bCs/>
+              </w:rPr>
+              <w:t>khởi</w:t>
+            </w:r>
+            <w:proofErr w:type="spellEnd"/>
+            <w:r>
+              <w:rPr>
+                <w:rFonts w:ascii="Times New Roman" w:hAnsi="Times New Roman" w:cs="Times New Roman"/>
+                <w:b/>
+                <w:bCs/>
+              </w:rPr>
+              <w:t xml:space="preserve"> </w:t>
+            </w:r>
+            <w:proofErr w:type="spellStart"/>
+            <w:r>
+              <w:rPr>
+                <w:rFonts w:ascii="Times New Roman" w:hAnsi="Times New Roman" w:cs="Times New Roman"/>
+                <w:b/>
+                <w:bCs/>
+              </w:rPr>
+              <w:t>điểm</w:t>
+            </w:r>
+            <w:proofErr w:type="spellEnd"/>
+            <w:r>
+              <w:rPr>
+                <w:rFonts w:ascii="Times New Roman" w:hAnsi="Times New Roman" w:cs="Times New Roman"/>
+                <w:b/>
+                <w:bCs/>
+              </w:rPr>
+              <w:t xml:space="preserve"> (đ)</w:t>
+            </w:r>
+          </w:p>
+        </w:tc>
+        <w:tc>
+          <w:tcPr>
+            <w:tcW w:w="1620" w:type="dxa"/>
+            <w:vMerge/>
+            <w:vAlign w:val="center"/>
+          </w:tcPr>
+          <w:p>
+            <w:pPr>
+              <w:jc w:val="center"/>
+              <w:rPr>
+                <w:rFonts w:ascii="Times New Roman" w:hAnsi="Times New Roman" w:cs="Times New Roman"/>
+                <w:b/>
+                <w:bCs/>
+              </w:rPr>
+            </w:pPr>
+          </w:p>
+        </w:tc>
+        <w:tc>
+          <w:tcPr>
+            <w:tcW w:w="1260" w:type="dxa"/>
             <w:vAlign w:val="center"/>
           </w:tcPr>
           <w:p>
@@ -979,40 +1116,6 @@
                 <w:b/>
                 <w:bCs/>
               </w:rPr>
-              <w:t xml:space="preserve"> (đ/kg)</w:t>
-            </w:r>
-          </w:p>
-        </w:tc>
-        <w:tc>
-          <w:tcPr>
-            <w:tcW w:w="1260" w:type="dxa"/>
-            <w:vAlign w:val="center"/>
-          </w:tcPr>
-          <w:p>
-            <w:pPr>
-              <w:jc w:val="center"/>
-              <w:rPr>
-                <w:rFonts w:ascii="Times New Roman" w:hAnsi="Times New Roman" w:cs="Times New Roman"/>
-                <w:b/>
-                <w:bCs/>
-              </w:rPr>
-            </w:pPr>
-            <w:proofErr w:type="spellStart"/>
-            <w:r>
-              <w:rPr>
-                <w:rFonts w:ascii="Times New Roman" w:hAnsi="Times New Roman" w:cs="Times New Roman"/>
-                <w:b/>
-                <w:bCs/>
-              </w:rPr>
-              <w:t>Giá</w:t>
-            </w:r>
-            <w:proofErr w:type="spellEnd"/>
-            <w:r>
-              <w:rPr>
-                <w:rFonts w:ascii="Times New Roman" w:hAnsi="Times New Roman" w:cs="Times New Roman"/>
-                <w:b/>
-                <w:bCs/>
-              </w:rPr>
               <w:t xml:space="preserve"> </w:t>
             </w:r>
             <w:proofErr w:type="spellStart"/>
@@ -1022,110 +1125,6 @@
                 <w:b/>
                 <w:bCs/>
               </w:rPr>
-              <w:t>khởi</w:t>
-            </w:r>
-            <w:proofErr w:type="spellEnd"/>
-            <w:r>
-              <w:rPr>
-                <w:rFonts w:ascii="Times New Roman" w:hAnsi="Times New Roman" w:cs="Times New Roman"/>
-                <w:b/>
-                <w:bCs/>
-              </w:rPr>
-              <w:t xml:space="preserve"> </w:t>
-            </w:r>
-            <w:proofErr w:type="spellStart"/>
-            <w:r>
-              <w:rPr>
-                <w:rFonts w:ascii="Times New Roman" w:hAnsi="Times New Roman" w:cs="Times New Roman"/>
-                <w:b/>
-                <w:bCs/>
-              </w:rPr>
-              <w:t>điểm</w:t>
-            </w:r>
-            <w:proofErr w:type="spellEnd"/>
-            <w:r>
-              <w:rPr>
-                <w:rFonts w:ascii="Times New Roman" w:hAnsi="Times New Roman" w:cs="Times New Roman"/>
-                <w:b/>
-                <w:bCs/>
-              </w:rPr>
-              <w:t xml:space="preserve"> (đ)</w:t>
-            </w:r>
-          </w:p>
-        </w:tc>
-        <w:tc>
-          <w:tcPr>
-            <w:tcW w:w="1260" w:type="dxa"/>
-            <w:vMerge/>
-          </w:tcPr>
-          <w:p>
-            <w:pPr>
-              <w:jc w:val="center"/>
-              <w:rPr>
-                <w:rFonts w:ascii="Times New Roman" w:hAnsi="Times New Roman" w:cs="Times New Roman"/>
-                <w:b/>
-                <w:bCs/>
-              </w:rPr>
-            </w:pPr>
-          </w:p>
-        </w:tc>
-        <w:tc>
-          <w:tcPr>
-            <w:tcW w:w="1260" w:type="dxa"/>
-            <w:vAlign w:val="center"/>
-          </w:tcPr>
-          <w:p>
-            <w:pPr>
-              <w:jc w:val="center"/>
-              <w:rPr>
-                <w:rFonts w:ascii="Times New Roman" w:hAnsi="Times New Roman" w:cs="Times New Roman"/>
-                <w:b/>
-                <w:bCs/>
-              </w:rPr>
-            </w:pPr>
-            <w:proofErr w:type="spellStart"/>
-            <w:r>
-              <w:rPr>
-                <w:rFonts w:ascii="Times New Roman" w:hAnsi="Times New Roman" w:cs="Times New Roman"/>
-                <w:b/>
-                <w:bCs/>
-              </w:rPr>
-              <w:t>Đơn</w:t>
-            </w:r>
-            <w:proofErr w:type="spellEnd"/>
-            <w:r>
-              <w:rPr>
-                <w:rFonts w:ascii="Times New Roman" w:hAnsi="Times New Roman" w:cs="Times New Roman"/>
-                <w:b/>
-                <w:bCs/>
-              </w:rPr>
-              <w:t xml:space="preserve"> </w:t>
-            </w:r>
-            <w:proofErr w:type="spellStart"/>
-            <w:r>
-              <w:rPr>
-                <w:rFonts w:ascii="Times New Roman" w:hAnsi="Times New Roman" w:cs="Times New Roman"/>
-                <w:b/>
-                <w:bCs/>
-              </w:rPr>
-              <w:t>giá</w:t>
-            </w:r>
-            <w:proofErr w:type="spellEnd"/>
-            <w:r>
-              <w:rPr>
-                <w:rFonts w:ascii="Times New Roman" w:hAnsi="Times New Roman" w:cs="Times New Roman"/>
-                <w:b/>
-                <w:bCs/>
-              </w:rPr>
-              <w:t xml:space="preserve"> </w:t>
-            </w:r>
-            <w:proofErr w:type="spellStart"/>
-            <w:r>
-              <w:rPr>
-                <w:rFonts w:ascii="Times New Roman" w:hAnsi="Times New Roman" w:cs="Times New Roman"/>
-                <w:b/>
-                <w:bCs/>
-              </w:rPr>
               <w:t>trúng</w:t>
             </w:r>
             <w:proofErr w:type="spellEnd"/>
@@ -1159,7 +1158,7 @@
         </w:tc>
         <w:tc>
           <w:tcPr>
-            <w:tcW w:w="1530" w:type="dxa"/>
+            <w:tcW w:w="1440" w:type="dxa"/>
             <w:vAlign w:val="center"/>
           </w:tcPr>
           <w:p>
@@ -1368,6 +1367,7 @@
         <w:tc>
           <w:tcPr>
             <w:tcW w:w="715" w:type="dxa"/>
+            <w:vAlign w:val="center"/>
           </w:tcPr>
           <w:p>
             <w:pPr>
@@ -1376,6 +1376,7 @@
                 <w:ilvl w:val="0"/>
                 <w:numId w:val="1"/>
               </w:numPr>
+              <w:jc w:val="center"/>
               <w:rPr>
                 <w:rFonts w:ascii="Times New Roman" w:hAnsi="Times New Roman" w:cs="Times New Roman"/>
                 <w:b/>
@@ -1387,9 +1388,11 @@
         <w:tc>
           <w:tcPr>
             <w:tcW w:w="1440" w:type="dxa"/>
-          </w:tcPr>
-          <w:p>
-            <w:pPr>
+            <w:vAlign w:val="center"/>
+          </w:tcPr>
+          <w:p>
+            <w:pPr>
+              <w:jc w:val="center"/>
               <w:rPr>
                 <w:rFonts w:ascii="Times New Roman" w:hAnsi="Times New Roman" w:cs="Times New Roman"/>
                 <w:b/>
@@ -1410,7 +1413,7 @@
                 <w:b/>
                 <w:bCs/>
               </w:rPr>
-              <w:instrText xml:space="preserve"> MERGEFIELD  "@before-row#foreach($d1 in $d.children)"  \* MERGEFORMAT </w:instrText>
+              <w:instrText xml:space="preserve"> MERGEFIELD  "@before-row#foreach($d in $data.children)"  \* MERGEFORMAT </w:instrText>
             </w:r>
             <w:r>
               <w:rPr>
@@ -1427,7 +1430,7 @@
                 <w:bCs/>
                 <w:noProof/>
               </w:rPr>
-              <w:t>«@before-row#foreach($d1 in $d.children)»</w:t>
+              <w:t>«@before-row#foreach($d in $data.children»</w:t>
             </w:r>
             <w:r>
               <w:rPr>
@@ -1451,7 +1454,7 @@
                 <w:b/>
                 <w:bCs/>
               </w:rPr>
-              <w:instrText xml:space="preserve"> MERGEFIELD  $d1.tenDvi  \* MERGEFORMAT </w:instrText>
+              <w:instrText xml:space="preserve"> MERGEFIELD  $d.tenDvi  \* MERGEFORMAT </w:instrText>
             </w:r>
             <w:r>
               <w:rPr>
@@ -1468,7 +1471,7 @@
                 <w:bCs/>
                 <w:noProof/>
               </w:rPr>
-              <w:t>«$d1.tenDvi»</w:t>
+              <w:t>«$d.tenDvi»</w:t>
             </w:r>
             <w:r>
               <w:rPr>
@@ -1483,9 +1486,27 @@
         <w:tc>
           <w:tcPr>
             <w:tcW w:w="1350" w:type="dxa"/>
-          </w:tcPr>
-          <w:p>
-            <w:pPr>
+            <w:vAlign w:val="center"/>
+          </w:tcPr>
+          <w:p>
+            <w:pPr>
+              <w:jc w:val="center"/>
+              <w:rPr>
+                <w:rFonts w:ascii="Times New Roman" w:hAnsi="Times New Roman" w:cs="Times New Roman"/>
+                <w:b/>
+                <w:bCs/>
+              </w:rPr>
+            </w:pPr>
+          </w:p>
+        </w:tc>
+        <w:tc>
+          <w:tcPr>
+            <w:tcW w:w="1080" w:type="dxa"/>
+            <w:vAlign w:val="center"/>
+          </w:tcPr>
+          <w:p>
+            <w:pPr>
+              <w:jc w:val="center"/>
               <w:rPr>
                 <w:rFonts w:ascii="Times New Roman" w:hAnsi="Times New Roman" w:cs="Times New Roman"/>
                 <w:b/>
@@ -1497,16 +1518,77 @@
         <w:tc>
           <w:tcPr>
             <w:tcW w:w="1350" w:type="dxa"/>
-          </w:tcPr>
-          <w:p>
-            <w:pPr>
-              <w:jc w:val="right"/>
-              <w:rPr>
-                <w:rFonts w:ascii="Times New Roman" w:hAnsi="Times New Roman" w:cs="Times New Roman"/>
-                <w:b/>
-                <w:bCs/>
-              </w:rPr>
-            </w:pPr>
+            <w:vAlign w:val="center"/>
+          </w:tcPr>
+          <w:p>
+            <w:pPr>
+              <w:jc w:val="center"/>
+              <w:rPr>
+                <w:rFonts w:ascii="Times New Roman" w:hAnsi="Times New Roman" w:cs="Times New Roman"/>
+                <w:b/>
+                <w:bCs/>
+              </w:rPr>
+            </w:pPr>
+          </w:p>
+        </w:tc>
+        <w:tc>
+          <w:tcPr>
+            <w:tcW w:w="1260" w:type="dxa"/>
+            <w:vAlign w:val="center"/>
+          </w:tcPr>
+          <w:p>
+            <w:pPr>
+              <w:jc w:val="center"/>
+              <w:rPr>
+                <w:rFonts w:ascii="Times New Roman" w:hAnsi="Times New Roman" w:cs="Times New Roman"/>
+                <w:b/>
+                <w:bCs/>
+              </w:rPr>
+            </w:pPr>
+          </w:p>
+        </w:tc>
+        <w:tc>
+          <w:tcPr>
+            <w:tcW w:w="1620" w:type="dxa"/>
+            <w:vAlign w:val="center"/>
+          </w:tcPr>
+          <w:p>
+            <w:pPr>
+              <w:jc w:val="center"/>
+              <w:rPr>
+                <w:rFonts w:ascii="Times New Roman" w:hAnsi="Times New Roman" w:cs="Times New Roman"/>
+                <w:b/>
+                <w:bCs/>
+              </w:rPr>
+            </w:pPr>
+          </w:p>
+          <w:p>
+            <w:pPr>
+              <w:jc w:val="center"/>
+              <w:rPr>
+                <w:rFonts w:ascii="Times New Roman" w:hAnsi="Times New Roman" w:cs="Times New Roman"/>
+                <w:b/>
+                <w:bCs/>
+              </w:rPr>
+            </w:pPr>
+            <w:proofErr w:type="spellStart"/>
+            <w:r>
+              <w:rPr>
+                <w:rFonts w:ascii="Times New Roman" w:hAnsi="Times New Roman" w:cs="Times New Roman"/>
+                <w:b/>
+                <w:bCs/>
+              </w:rPr>
+              <w:t>Từ</w:t>
+            </w:r>
+            <w:proofErr w:type="spellEnd"/>
+            <w:r>
+              <w:rPr>
+                <w:rFonts w:ascii="Times New Roman" w:hAnsi="Times New Roman" w:cs="Times New Roman"/>
+                <w:b/>
+                <w:bCs/>
+              </w:rPr>
+              <w:t xml:space="preserve">: </w:t>
+            </w:r>
             <w:r>
               <w:rPr>
                 <w:rFonts w:ascii="Times New Roman" w:hAnsi="Times New Roman" w:cs="Times New Roman"/>
@@ -1521,7 +1603,7 @@
                 <w:b/>
                 <w:bCs/>
               </w:rPr>
-              <w:instrText xml:space="preserve"> MERGEFIELD  $numberTool.format('#,##0',$tongSl,$locale)  \* MERGEFORMAT </w:instrText>
+              <w:instrText xml:space="preserve"> MERGEFIELD  $dateTool.format('dd/MM/yyyy',$dateTool.toDate('yyyy-MM-dd',$data.tgianDauGiaTu))  \* MERGEFORMAT </w:instrText>
             </w:r>
             <w:r>
               <w:rPr>
@@ -1538,7 +1620,7 @@
                 <w:bCs/>
                 <w:noProof/>
               </w:rPr>
-              <w:t>«$numberTool.format('#,##0',$tongSl,$loca»</w:t>
+              <w:t>«$dateTool.format('dd/MM/yyyy',$dateTool.»</w:t>
             </w:r>
             <w:r>
               <w:rPr>
@@ -1549,18 +1631,80 @@
               <w:fldChar w:fldCharType="end"/>
             </w:r>
           </w:p>
-        </w:tc>
-        <w:tc>
-          <w:tcPr>
-            <w:tcW w:w="1350" w:type="dxa"/>
-          </w:tcPr>
-          <w:p>
-            <w:pPr>
-              <w:jc w:val="right"/>
-              <w:rPr>
-                <w:rFonts w:ascii="Times New Roman" w:hAnsi="Times New Roman" w:cs="Times New Roman"/>
-                <w:b/>
-                <w:bCs/>
+          <w:p>
+            <w:pPr>
+              <w:jc w:val="center"/>
+              <w:rPr>
+                <w:rFonts w:ascii="Times New Roman" w:hAnsi="Times New Roman" w:cs="Times New Roman"/>
+                <w:b/>
+                <w:bCs/>
+              </w:rPr>
+            </w:pPr>
+            <w:proofErr w:type="spellStart"/>
+            <w:r>
+              <w:rPr>
+                <w:rFonts w:ascii="Times New Roman" w:hAnsi="Times New Roman" w:cs="Times New Roman"/>
+                <w:b/>
+                <w:bCs/>
+              </w:rPr>
+              <w:t>Đến</w:t>
+            </w:r>
+            <w:proofErr w:type="spellEnd"/>
+            <w:r>
+              <w:rPr>
+                <w:rFonts w:ascii="Times New Roman" w:hAnsi="Times New Roman" w:cs="Times New Roman"/>
+                <w:b/>
+                <w:bCs/>
+              </w:rPr>
+              <w:t xml:space="preserve">: </w:t>
+            </w:r>
+            <w:r>
+              <w:rPr>
+                <w:rFonts w:ascii="Times New Roman" w:hAnsi="Times New Roman" w:cs="Times New Roman"/>
+                <w:b/>
+                <w:bCs/>
+              </w:rPr>
+              <w:fldChar w:fldCharType="begin"/>
+            </w:r>
+            <w:r>
+              <w:rPr>
+                <w:rFonts w:ascii="Times New Roman" w:hAnsi="Times New Roman" w:cs="Times New Roman"/>
+                <w:b/>
+                <w:bCs/>
+              </w:rPr>
+              <w:instrText xml:space="preserve"> MERGEFIELD  $dateTool.format('dd/MM/yyyy',$dateTool.toDate('yyyy-MM-dd',$data.tgianDkyDen))  \* MERGEFORMAT </w:instrText>
+            </w:r>
+            <w:r>
+              <w:rPr>
+                <w:rFonts w:ascii="Times New Roman" w:hAnsi="Times New Roman" w:cs="Times New Roman"/>
+                <w:b/>
+                <w:bCs/>
+              </w:rPr>
+              <w:fldChar w:fldCharType="separate"/>
+            </w:r>
+            <w:r>
+              <w:rPr>
+                <w:rFonts w:ascii="Times New Roman" w:hAnsi="Times New Roman" w:cs="Times New Roman"/>
+                <w:b/>
+                <w:bCs/>
+                <w:noProof/>
+              </w:rPr>
+              <w:t>«$dateTool.format('dd/MM/yyyy',$dateTool.»</w:t>
+            </w:r>
+            <w:r>
+              <w:rPr>
+                <w:rFonts w:ascii="Times New Roman" w:hAnsi="Times New Roman" w:cs="Times New Roman"/>
+                <w:b/>
+                <w:bCs/>
+              </w:rPr>
+              <w:fldChar w:fldCharType="end"/>
+            </w:r>
+          </w:p>
+          <w:p>
+            <w:pPr>
+              <w:jc w:val="center"/>
+              <w:rPr>
+                <w:rFonts w:ascii="Times New Roman" w:hAnsi="Times New Roman" w:cs="Times New Roman"/>
               </w:rPr>
             </w:pPr>
           </w:p>
@@ -1568,55 +1712,27 @@
         <w:tc>
           <w:tcPr>
             <w:tcW w:w="1260" w:type="dxa"/>
-          </w:tcPr>
-          <w:p>
-            <w:pPr>
-              <w:jc w:val="right"/>
-              <w:rPr>
-                <w:rFonts w:ascii="Times New Roman" w:hAnsi="Times New Roman" w:cs="Times New Roman"/>
-                <w:b/>
-                <w:bCs/>
-              </w:rPr>
-            </w:pPr>
-          </w:p>
-        </w:tc>
-        <w:tc>
-          <w:tcPr>
-            <w:tcW w:w="1260" w:type="dxa"/>
-          </w:tcPr>
-          <w:p>
-            <w:pPr>
-              <w:jc w:val="right"/>
-              <w:rPr>
-                <w:rFonts w:ascii="Times New Roman" w:hAnsi="Times New Roman" w:cs="Times New Roman"/>
-                <w:b/>
-                <w:bCs/>
-              </w:rPr>
-            </w:pPr>
-          </w:p>
-        </w:tc>
-        <w:tc>
-          <w:tcPr>
-            <w:tcW w:w="1260" w:type="dxa"/>
-          </w:tcPr>
-          <w:p>
-            <w:pPr>
-              <w:jc w:val="right"/>
-              <w:rPr>
-                <w:rFonts w:ascii="Times New Roman" w:hAnsi="Times New Roman" w:cs="Times New Roman"/>
-                <w:b/>
-                <w:bCs/>
-              </w:rPr>
-            </w:pPr>
-          </w:p>
-        </w:tc>
-        <w:tc>
-          <w:tcPr>
-            <w:tcW w:w="1530" w:type="dxa"/>
-          </w:tcPr>
-          <w:p>
-            <w:pPr>
-              <w:jc w:val="right"/>
+            <w:vAlign w:val="center"/>
+          </w:tcPr>
+          <w:p>
+            <w:pPr>
+              <w:jc w:val="center"/>
+              <w:rPr>
+                <w:rFonts w:ascii="Times New Roman" w:hAnsi="Times New Roman" w:cs="Times New Roman"/>
+                <w:b/>
+                <w:bCs/>
+              </w:rPr>
+            </w:pPr>
+          </w:p>
+        </w:tc>
+        <w:tc>
+          <w:tcPr>
+            <w:tcW w:w="1440" w:type="dxa"/>
+            <w:vAlign w:val="center"/>
+          </w:tcPr>
+          <w:p>
+            <w:pPr>
+              <w:jc w:val="center"/>
               <w:rPr>
                 <w:rFonts w:ascii="Times New Roman" w:hAnsi="Times New Roman" w:cs="Times New Roman"/>
                 <w:b/>
@@ -1628,10 +1744,11 @@
         <w:tc>
           <w:tcPr>
             <w:tcW w:w="1800" w:type="dxa"/>
-          </w:tcPr>
-          <w:p>
-            <w:pPr>
-              <w:jc w:val="right"/>
+            <w:vAlign w:val="center"/>
+          </w:tcPr>
+          <w:p>
+            <w:pPr>
+              <w:jc w:val="center"/>
               <w:rPr>
                 <w:rFonts w:ascii="Times New Roman" w:hAnsi="Times New Roman" w:cs="Times New Roman"/>
                 <w:b/>
@@ -1649,9 +1766,11 @@
         <w:tc>
           <w:tcPr>
             <w:tcW w:w="715" w:type="dxa"/>
-          </w:tcPr>
-          <w:p>
-            <w:pPr>
+            <w:vAlign w:val="center"/>
+          </w:tcPr>
+          <w:p>
+            <w:pPr>
+              <w:jc w:val="center"/>
               <w:rPr>
                 <w:rFonts w:ascii="Times New Roman" w:hAnsi="Times New Roman" w:cs="Times New Roman"/>
               </w:rPr>
@@ -1661,9 +1780,11 @@
         <w:tc>
           <w:tcPr>
             <w:tcW w:w="1440" w:type="dxa"/>
-          </w:tcPr>
-          <w:p>
-            <w:pPr>
+            <w:vAlign w:val="center"/>
+          </w:tcPr>
+          <w:p>
+            <w:pPr>
+              <w:jc w:val="center"/>
               <w:rPr>
                 <w:rFonts w:ascii="Times New Roman" w:hAnsi="Times New Roman" w:cs="Times New Roman"/>
               </w:rPr>
@@ -1673,450 +1794,866 @@
         <w:tc>
           <w:tcPr>
             <w:tcW w:w="1350" w:type="dxa"/>
-          </w:tcPr>
-          <w:p>
-            <w:pPr>
-              <w:rPr>
-                <w:rFonts w:ascii="Times New Roman" w:hAnsi="Times New Roman" w:cs="Times New Roman"/>
-              </w:rPr>
-            </w:pPr>
-            <w:r>
-              <w:rPr>
-                <w:rFonts w:ascii="Times New Roman" w:hAnsi="Times New Roman" w:cs="Times New Roman"/>
+            <w:vAlign w:val="center"/>
+          </w:tcPr>
+          <w:p>
+            <w:pPr>
+              <w:jc w:val="center"/>
+              <w:rPr>
+                <w:rFonts w:ascii="Times New Roman" w:hAnsi="Times New Roman" w:cs="Times New Roman"/>
+                <w:b/>
+                <w:bCs/>
+              </w:rPr>
+            </w:pPr>
+            <w:r>
+              <w:rPr>
+                <w:rFonts w:ascii="Times New Roman" w:hAnsi="Times New Roman" w:cs="Times New Roman"/>
+                <w:b/>
+                <w:bCs/>
               </w:rPr>
               <w:fldChar w:fldCharType="begin"/>
             </w:r>
             <w:r>
               <w:rPr>
                 <w:rFonts w:ascii="Times New Roman" w:hAnsi="Times New Roman" w:cs="Times New Roman"/>
-              </w:rPr>
-              <w:instrText xml:space="preserve"> MERGEFIELD  $d2.maDviTsan  \* MERGEFORMAT </w:instrText>
-            </w:r>
-            <w:r>
-              <w:rPr>
-                <w:rFonts w:ascii="Times New Roman" w:hAnsi="Times New Roman" w:cs="Times New Roman"/>
+                <w:b/>
+                <w:bCs/>
+              </w:rPr>
+              <w:instrText xml:space="preserve"> MERGEFIELD  "@before-row#foreach($d1 in $d.children)"  \* MERGEFORMAT </w:instrText>
+            </w:r>
+            <w:r>
+              <w:rPr>
+                <w:rFonts w:ascii="Times New Roman" w:hAnsi="Times New Roman" w:cs="Times New Roman"/>
+                <w:b/>
+                <w:bCs/>
               </w:rPr>
               <w:fldChar w:fldCharType="separate"/>
             </w:r>
             <w:r>
               <w:rPr>
                 <w:rFonts w:ascii="Times New Roman" w:hAnsi="Times New Roman" w:cs="Times New Roman"/>
+                <w:b/>
+                <w:bCs/>
                 <w:noProof/>
               </w:rPr>
-              <w:t>«$d2.maDviTsan»</w:t>
-            </w:r>
-            <w:r>
-              <w:rPr>
-                <w:rFonts w:ascii="Times New Roman" w:hAnsi="Times New Roman" w:cs="Times New Roman"/>
+              <w:t>«@before-row#foreach($d1 in $d.children)»</w:t>
+            </w:r>
+            <w:r>
+              <w:rPr>
+                <w:rFonts w:ascii="Times New Roman" w:hAnsi="Times New Roman" w:cs="Times New Roman"/>
+                <w:b/>
+                <w:bCs/>
               </w:rPr>
               <w:fldChar w:fldCharType="end"/>
             </w:r>
-            <w:r>
-              <w:rPr>
-                <w:rFonts w:ascii="Times New Roman" w:hAnsi="Times New Roman" w:cs="Times New Roman"/>
+          </w:p>
+          <w:p>
+            <w:pPr>
+              <w:jc w:val="center"/>
+              <w:rPr>
+                <w:rFonts w:ascii="Times New Roman" w:hAnsi="Times New Roman" w:cs="Times New Roman"/>
+                <w:b/>
+                <w:bCs/>
+              </w:rPr>
+            </w:pPr>
+            <w:r>
+              <w:rPr>
+                <w:rFonts w:ascii="Times New Roman" w:hAnsi="Times New Roman" w:cs="Times New Roman"/>
+                <w:b/>
+                <w:bCs/>
               </w:rPr>
               <w:fldChar w:fldCharType="begin"/>
             </w:r>
             <w:r>
               <w:rPr>
                 <w:rFonts w:ascii="Times New Roman" w:hAnsi="Times New Roman" w:cs="Times New Roman"/>
+                <w:b/>
+                <w:bCs/>
               </w:rPr>
               <w:instrText xml:space="preserve"> MERGEFIELD  $d1.maDviTsan  \* MERGEFORMAT </w:instrText>
             </w:r>
             <w:r>
               <w:rPr>
                 <w:rFonts w:ascii="Times New Roman" w:hAnsi="Times New Roman" w:cs="Times New Roman"/>
+                <w:b/>
+                <w:bCs/>
+              </w:rPr>
+              <w:fldChar w:fldCharType="separate"/>
+            </w:r>
+            <w:r>
+              <w:rPr>
+                <w:rFonts w:ascii="Times New Roman" w:hAnsi="Times New Roman" w:cs="Times New Roman"/>
+                <w:b/>
+                <w:bCs/>
+                <w:noProof/>
+              </w:rPr>
+              <w:t>«$d1.maDviTsan»</w:t>
+            </w:r>
+            <w:r>
+              <w:rPr>
+                <w:rFonts w:ascii="Times New Roman" w:hAnsi="Times New Roman" w:cs="Times New Roman"/>
+                <w:b/>
+                <w:bCs/>
               </w:rPr>
               <w:fldChar w:fldCharType="end"/>
             </w:r>
           </w:p>
+          <w:p>
+            <w:pPr>
+              <w:jc w:val="center"/>
+              <w:rPr>
+                <w:rFonts w:ascii="Times New Roman" w:hAnsi="Times New Roman" w:cs="Times New Roman"/>
+                <w:b/>
+                <w:bCs/>
+              </w:rPr>
+            </w:pPr>
+            <w:r>
+              <w:rPr>
+                <w:rFonts w:ascii="Times New Roman" w:hAnsi="Times New Roman" w:cs="Times New Roman"/>
+                <w:b/>
+                <w:bCs/>
+              </w:rPr>
+              <w:fldChar w:fldCharType="begin"/>
+            </w:r>
+            <w:r>
+              <w:rPr>
+                <w:rFonts w:ascii="Times New Roman" w:hAnsi="Times New Roman" w:cs="Times New Roman"/>
+                <w:b/>
+                <w:bCs/>
+              </w:rPr>
+              <w:instrText xml:space="preserve"> MERGEFIELD  @after-row#end  \* MERGEFORMAT </w:instrText>
+            </w:r>
+            <w:r>
+              <w:rPr>
+                <w:rFonts w:ascii="Times New Roman" w:hAnsi="Times New Roman" w:cs="Times New Roman"/>
+                <w:b/>
+                <w:bCs/>
+              </w:rPr>
+              <w:fldChar w:fldCharType="separate"/>
+            </w:r>
+            <w:r>
+              <w:rPr>
+                <w:rFonts w:ascii="Times New Roman" w:hAnsi="Times New Roman" w:cs="Times New Roman"/>
+                <w:b/>
+                <w:bCs/>
+                <w:noProof/>
+              </w:rPr>
+              <w:t>«@after-row#end»</w:t>
+            </w:r>
+            <w:r>
+              <w:rPr>
+                <w:rFonts w:ascii="Times New Roman" w:hAnsi="Times New Roman" w:cs="Times New Roman"/>
+                <w:b/>
+                <w:bCs/>
+              </w:rPr>
+              <w:fldChar w:fldCharType="end"/>
+            </w:r>
+          </w:p>
+          <w:p>
+            <w:pPr>
+              <w:jc w:val="center"/>
+              <w:rPr>
+                <w:rFonts w:ascii="Times New Roman" w:hAnsi="Times New Roman" w:cs="Times New Roman"/>
+                <w:b/>
+                <w:bCs/>
+              </w:rPr>
+            </w:pPr>
+            <w:r>
+              <w:rPr>
+                <w:rFonts w:ascii="Times New Roman" w:hAnsi="Times New Roman" w:cs="Times New Roman"/>
+                <w:b/>
+                <w:bCs/>
+              </w:rPr>
+              <w:fldChar w:fldCharType="begin"/>
+            </w:r>
+            <w:r>
+              <w:rPr>
+                <w:rFonts w:ascii="Times New Roman" w:hAnsi="Times New Roman" w:cs="Times New Roman"/>
+                <w:b/>
+                <w:bCs/>
+              </w:rPr>
+              <w:instrText xml:space="preserve"> MERGEFIELD  @after-row#end  \* MERGEFORMAT </w:instrText>
+            </w:r>
+            <w:r>
+              <w:rPr>
+                <w:rFonts w:ascii="Times New Roman" w:hAnsi="Times New Roman" w:cs="Times New Roman"/>
+                <w:b/>
+                <w:bCs/>
+              </w:rPr>
+              <w:fldChar w:fldCharType="separate"/>
+            </w:r>
+            <w:r>
+              <w:rPr>
+                <w:rFonts w:ascii="Times New Roman" w:hAnsi="Times New Roman" w:cs="Times New Roman"/>
+                <w:b/>
+                <w:bCs/>
+                <w:noProof/>
+              </w:rPr>
+              <w:t>«@after-row#end»</w:t>
+            </w:r>
+            <w:r>
+              <w:rPr>
+                <w:rFonts w:ascii="Times New Roman" w:hAnsi="Times New Roman" w:cs="Times New Roman"/>
+                <w:b/>
+                <w:bCs/>
+              </w:rPr>
+              <w:fldChar w:fldCharType="end"/>
+            </w:r>
+          </w:p>
+          <w:p>
+            <w:pPr>
+              <w:jc w:val="center"/>
+              <w:rPr>
+                <w:rFonts w:ascii="Times New Roman" w:hAnsi="Times New Roman" w:cs="Times New Roman"/>
+                <w:b/>
+                <w:bCs/>
+              </w:rPr>
+            </w:pPr>
+          </w:p>
+        </w:tc>
+        <w:tc>
+          <w:tcPr>
+            <w:tcW w:w="1080" w:type="dxa"/>
+            <w:vAlign w:val="center"/>
+          </w:tcPr>
+          <w:p>
+            <w:pPr>
+              <w:jc w:val="center"/>
+              <w:rPr>
+                <w:rFonts w:ascii="Times New Roman" w:hAnsi="Times New Roman" w:cs="Times New Roman"/>
+                <w:b/>
+                <w:bCs/>
+              </w:rPr>
+            </w:pPr>
+            <w:r>
+              <w:rPr>
+                <w:rFonts w:ascii="Times New Roman" w:hAnsi="Times New Roman" w:cs="Times New Roman"/>
+                <w:b/>
+              </w:rPr>
+              <w:fldChar w:fldCharType="begin"/>
+            </w:r>
+            <w:r>
+              <w:rPr>
+                <w:rFonts w:ascii="Times New Roman" w:hAnsi="Times New Roman" w:cs="Times New Roman"/>
+                <w:b/>
+              </w:rPr>
+              <w:instrText xml:space="preserve"> MERGEFIELD  "#set( $tongSl = $tongSl + $d1.soLuongDeXuat)"  \* MERGEFORMAT </w:instrText>
+            </w:r>
+            <w:r>
+              <w:rPr>
+                <w:rFonts w:ascii="Times New Roman" w:hAnsi="Times New Roman" w:cs="Times New Roman"/>
+                <w:b/>
+              </w:rPr>
+              <w:fldChar w:fldCharType="separate"/>
+            </w:r>
+            <w:r>
+              <w:rPr>
+                <w:rFonts w:ascii="Times New Roman" w:hAnsi="Times New Roman" w:cs="Times New Roman"/>
+                <w:b/>
+                <w:noProof/>
+              </w:rPr>
+              <w:t>«#set( $tongSl = $tongSl + $d1.soLuongDeX»</w:t>
+            </w:r>
+            <w:r>
+              <w:rPr>
+                <w:rFonts w:ascii="Times New Roman" w:hAnsi="Times New Roman" w:cs="Times New Roman"/>
+                <w:b/>
+              </w:rPr>
+              <w:fldChar w:fldCharType="end"/>
+            </w:r>
+          </w:p>
+          <w:p>
+            <w:pPr>
+              <w:jc w:val="center"/>
+              <w:rPr>
+                <w:rFonts w:ascii="Times New Roman" w:hAnsi="Times New Roman" w:cs="Times New Roman"/>
+                <w:b/>
+                <w:bCs/>
+              </w:rPr>
+            </w:pPr>
+            <w:r>
+              <w:rPr>
+                <w:rFonts w:ascii="Times New Roman" w:hAnsi="Times New Roman" w:cs="Times New Roman"/>
+                <w:b/>
+                <w:bCs/>
+              </w:rPr>
+              <w:fldChar w:fldCharType="begin"/>
+            </w:r>
+            <w:r>
+              <w:rPr>
+                <w:rFonts w:ascii="Times New Roman" w:hAnsi="Times New Roman" w:cs="Times New Roman"/>
+                <w:b/>
+                <w:bCs/>
+              </w:rPr>
+              <w:instrText xml:space="preserve"> MERGEFIELD  $numberTool.format('#,##0',$d1.soLuongDeXuat,$locale)  \* MERGEFORMAT </w:instrText>
+            </w:r>
+            <w:r>
+              <w:rPr>
+                <w:rFonts w:ascii="Times New Roman" w:hAnsi="Times New Roman" w:cs="Times New Roman"/>
+                <w:b/>
+                <w:bCs/>
+              </w:rPr>
+              <w:fldChar w:fldCharType="separate"/>
+            </w:r>
+            <w:r>
+              <w:rPr>
+                <w:rFonts w:ascii="Times New Roman" w:hAnsi="Times New Roman" w:cs="Times New Roman"/>
+                <w:b/>
+                <w:bCs/>
+                <w:noProof/>
+              </w:rPr>
+              <w:t>«$numberTool.format('#,##0',$d1.soLuongDe»</w:t>
+            </w:r>
+            <w:r>
+              <w:rPr>
+                <w:rFonts w:ascii="Times New Roman" w:hAnsi="Times New Roman" w:cs="Times New Roman"/>
+                <w:b/>
+                <w:bCs/>
+              </w:rPr>
+              <w:fldChar w:fldCharType="end"/>
+            </w:r>
+          </w:p>
+          <w:p>
+            <w:pPr>
+              <w:jc w:val="center"/>
+              <w:rPr>
+                <w:rFonts w:ascii="Times New Roman" w:hAnsi="Times New Roman" w:cs="Times New Roman"/>
+              </w:rPr>
+            </w:pPr>
+          </w:p>
         </w:tc>
         <w:tc>
           <w:tcPr>
             <w:tcW w:w="1350" w:type="dxa"/>
-          </w:tcPr>
-          <w:p>
-            <w:pPr>
-              <w:jc w:val="right"/>
-              <w:rPr>
-                <w:rFonts w:ascii="Times New Roman" w:hAnsi="Times New Roman" w:cs="Times New Roman"/>
-              </w:rPr>
-            </w:pPr>
-            <w:r>
-              <w:rPr>
-                <w:rFonts w:ascii="Times New Roman" w:hAnsi="Times New Roman" w:cs="Times New Roman"/>
+            <w:vAlign w:val="center"/>
+          </w:tcPr>
+          <w:p>
+            <w:pPr>
+              <w:jc w:val="center"/>
+              <w:rPr>
+                <w:rFonts w:ascii="Times New Roman" w:hAnsi="Times New Roman" w:cs="Times New Roman"/>
+                <w:b/>
+                <w:bCs/>
+              </w:rPr>
+            </w:pPr>
+          </w:p>
+          <w:p>
+            <w:pPr>
+              <w:jc w:val="center"/>
+              <w:rPr>
+                <w:rFonts w:ascii="Times New Roman" w:hAnsi="Times New Roman" w:cs="Times New Roman"/>
+                <w:b/>
+                <w:bCs/>
+              </w:rPr>
+            </w:pPr>
+            <w:r>
+              <w:rPr>
+                <w:rFonts w:ascii="Times New Roman" w:hAnsi="Times New Roman" w:cs="Times New Roman"/>
+                <w:b/>
+                <w:bCs/>
               </w:rPr>
               <w:fldChar w:fldCharType="begin"/>
             </w:r>
             <w:r>
               <w:rPr>
                 <w:rFonts w:ascii="Times New Roman" w:hAnsi="Times New Roman" w:cs="Times New Roman"/>
-              </w:rPr>
-              <w:instrText xml:space="preserve"> MERGEFIELD  $numberTool.format('#,##0',$d2.soLuongDeXuat,$locale)  \* MERGEFORMAT </w:instrText>
-            </w:r>
-            <w:r>
-              <w:rPr>
-                <w:rFonts w:ascii="Times New Roman" w:hAnsi="Times New Roman" w:cs="Times New Roman"/>
+                <w:b/>
+                <w:bCs/>
+              </w:rPr>
+              <w:instrText xml:space="preserve"> MERGEFIELD  $numberTool.format('#,##0',$d1.donGiaDuocDuyet,$locale)  \* MERGEFORMAT </w:instrText>
+            </w:r>
+            <w:r>
+              <w:rPr>
+                <w:rFonts w:ascii="Times New Roman" w:hAnsi="Times New Roman" w:cs="Times New Roman"/>
+                <w:b/>
+                <w:bCs/>
               </w:rPr>
               <w:fldChar w:fldCharType="separate"/>
             </w:r>
             <w:r>
               <w:rPr>
                 <w:rFonts w:ascii="Times New Roman" w:hAnsi="Times New Roman" w:cs="Times New Roman"/>
+                <w:b/>
+                <w:bCs/>
                 <w:noProof/>
               </w:rPr>
-              <w:t>«$numberTool.format('#,##0',$d2.soLuongDe»</w:t>
-            </w:r>
-            <w:r>
-              <w:rPr>
-                <w:rFonts w:ascii="Times New Roman" w:hAnsi="Times New Roman" w:cs="Times New Roman"/>
+              <w:t>«$numberTool.format('#,##0',$d1.donGiaDuo»</w:t>
+            </w:r>
+            <w:r>
+              <w:rPr>
+                <w:rFonts w:ascii="Times New Roman" w:hAnsi="Times New Roman" w:cs="Times New Roman"/>
+                <w:b/>
+                <w:bCs/>
               </w:rPr>
               <w:fldChar w:fldCharType="end"/>
             </w:r>
-            <w:r>
-              <w:rPr>
-                <w:rFonts w:ascii="Times New Roman" w:hAnsi="Times New Roman" w:cs="Times New Roman"/>
+          </w:p>
+          <w:p>
+            <w:pPr>
+              <w:jc w:val="center"/>
+              <w:rPr>
+                <w:rFonts w:ascii="Times New Roman" w:hAnsi="Times New Roman" w:cs="Times New Roman"/>
+              </w:rPr>
+            </w:pPr>
+          </w:p>
+        </w:tc>
+        <w:tc>
+          <w:tcPr>
+            <w:tcW w:w="1260" w:type="dxa"/>
+            <w:vAlign w:val="center"/>
+          </w:tcPr>
+          <w:p>
+            <w:pPr>
+              <w:jc w:val="center"/>
+              <w:rPr>
+                <w:rFonts w:ascii="Times New Roman" w:hAnsi="Times New Roman" w:cs="Times New Roman"/>
+                <w:b/>
+                <w:bCs/>
+              </w:rPr>
+            </w:pPr>
+            <w:r>
+              <w:rPr>
+                <w:rFonts w:ascii="Times New Roman" w:hAnsi="Times New Roman" w:cs="Times New Roman"/>
+                <w:b/>
               </w:rPr>
               <w:fldChar w:fldCharType="begin"/>
             </w:r>
             <w:r>
               <w:rPr>
                 <w:rFonts w:ascii="Times New Roman" w:hAnsi="Times New Roman" w:cs="Times New Roman"/>
-              </w:rPr>
-              <w:instrText xml:space="preserve"> MERGEFIELD  "#set( $tongSl = $tongSl + $d2.soLuongDeXuat)"  \* MERGEFORMAT </w:instrText>
-            </w:r>
-            <w:r>
-              <w:rPr>
-                <w:rFonts w:ascii="Times New Roman" w:hAnsi="Times New Roman" w:cs="Times New Roman"/>
+                <w:b/>
+              </w:rPr>
+              <w:instrText xml:space="preserve"> MERGEFIELD  "#set( $tongGiaKd = $tongGiaKd+ $d1.donGiaDeXuat)"  \* MERGEFORMAT </w:instrText>
+            </w:r>
+            <w:r>
+              <w:rPr>
+                <w:rFonts w:ascii="Times New Roman" w:hAnsi="Times New Roman" w:cs="Times New Roman"/>
+                <w:b/>
               </w:rPr>
               <w:fldChar w:fldCharType="separate"/>
             </w:r>
             <w:r>
               <w:rPr>
                 <w:rFonts w:ascii="Times New Roman" w:hAnsi="Times New Roman" w:cs="Times New Roman"/>
+                <w:b/>
                 <w:noProof/>
               </w:rPr>
-              <w:t>«#set( $tongSl = $tongSl + $d2.soLuongDeX»</w:t>
-            </w:r>
-            <w:r>
-              <w:rPr>
-                <w:rFonts w:ascii="Times New Roman" w:hAnsi="Times New Roman" w:cs="Times New Roman"/>
+              <w:t>«#set( $tongGiaKd = $tongGiaKd+ $d1.donGi»</w:t>
+            </w:r>
+            <w:r>
+              <w:rPr>
+                <w:rFonts w:ascii="Times New Roman" w:hAnsi="Times New Roman" w:cs="Times New Roman"/>
+                <w:b/>
               </w:rPr>
               <w:fldChar w:fldCharType="end"/>
             </w:r>
           </w:p>
-        </w:tc>
-        <w:tc>
-          <w:tcPr>
-            <w:tcW w:w="1350" w:type="dxa"/>
-          </w:tcPr>
-          <w:p>
-            <w:pPr>
-              <w:jc w:val="right"/>
-              <w:rPr>
-                <w:rFonts w:ascii="Times New Roman" w:hAnsi="Times New Roman" w:cs="Times New Roman"/>
-              </w:rPr>
-            </w:pPr>
-            <w:r>
-              <w:rPr>
-                <w:rFonts w:ascii="Times New Roman" w:hAnsi="Times New Roman" w:cs="Times New Roman"/>
+          <w:p>
+            <w:pPr>
+              <w:jc w:val="center"/>
+              <w:rPr>
+                <w:rFonts w:ascii="Times New Roman" w:hAnsi="Times New Roman" w:cs="Times New Roman"/>
+                <w:b/>
+                <w:bCs/>
+              </w:rPr>
+            </w:pPr>
+          </w:p>
+          <w:p>
+            <w:pPr>
+              <w:jc w:val="center"/>
+              <w:rPr>
+                <w:rFonts w:ascii="Times New Roman" w:hAnsi="Times New Roman" w:cs="Times New Roman"/>
+                <w:b/>
+                <w:bCs/>
+              </w:rPr>
+            </w:pPr>
+            <w:r>
+              <w:rPr>
+                <w:rFonts w:ascii="Times New Roman" w:hAnsi="Times New Roman" w:cs="Times New Roman"/>
+                <w:b/>
+                <w:bCs/>
               </w:rPr>
               <w:fldChar w:fldCharType="begin"/>
             </w:r>
             <w:r>
               <w:rPr>
                 <w:rFonts w:ascii="Times New Roman" w:hAnsi="Times New Roman" w:cs="Times New Roman"/>
-              </w:rPr>
-              <w:instrText xml:space="preserve"> MERGEFIELD  $numberTool.format('#,##0',$d2.donGiaDuocDuyet,$locale)  \* MERGEFORMAT </w:instrText>
-            </w:r>
-            <w:r>
-              <w:rPr>
-                <w:rFonts w:ascii="Times New Roman" w:hAnsi="Times New Roman" w:cs="Times New Roman"/>
+                <w:b/>
+                <w:bCs/>
+              </w:rPr>
+              <w:instrText xml:space="preserve"> MERGEFIELD  $numberTool.format('#,##0',$d1.donGiaDeXuat,$locale)  \* MERGEFORMAT </w:instrText>
+            </w:r>
+            <w:r>
+              <w:rPr>
+                <w:rFonts w:ascii="Times New Roman" w:hAnsi="Times New Roman" w:cs="Times New Roman"/>
+                <w:b/>
+                <w:bCs/>
               </w:rPr>
               <w:fldChar w:fldCharType="separate"/>
             </w:r>
             <w:r>
               <w:rPr>
                 <w:rFonts w:ascii="Times New Roman" w:hAnsi="Times New Roman" w:cs="Times New Roman"/>
+                <w:b/>
+                <w:bCs/>
                 <w:noProof/>
               </w:rPr>
-              <w:t>«$numberTool.format('#,##0',$d2.donGiaDuo»</w:t>
-            </w:r>
-            <w:r>
-              <w:rPr>
-                <w:rFonts w:ascii="Times New Roman" w:hAnsi="Times New Roman" w:cs="Times New Roman"/>
+              <w:t>«$numberTool.format('#,##0',$d1.donGiaDeX»</w:t>
+            </w:r>
+            <w:r>
+              <w:rPr>
+                <w:rFonts w:ascii="Times New Roman" w:hAnsi="Times New Roman" w:cs="Times New Roman"/>
+                <w:b/>
+                <w:bCs/>
               </w:rPr>
               <w:fldChar w:fldCharType="end"/>
             </w:r>
           </w:p>
+          <w:p>
+            <w:pPr>
+              <w:jc w:val="center"/>
+              <w:rPr>
+                <w:rFonts w:ascii="Times New Roman" w:hAnsi="Times New Roman" w:cs="Times New Roman"/>
+              </w:rPr>
+            </w:pPr>
+          </w:p>
+        </w:tc>
+        <w:tc>
+          <w:tcPr>
+            <w:tcW w:w="1620" w:type="dxa"/>
+            <w:vAlign w:val="center"/>
+          </w:tcPr>
+          <w:p>
+            <w:pPr>
+              <w:jc w:val="center"/>
+              <w:rPr>
+                <w:rFonts w:ascii="Times New Roman" w:hAnsi="Times New Roman" w:cs="Times New Roman"/>
+              </w:rPr>
+            </w:pPr>
+          </w:p>
         </w:tc>
         <w:tc>
           <w:tcPr>
             <w:tcW w:w="1260" w:type="dxa"/>
-          </w:tcPr>
-          <w:p>
-            <w:pPr>
-              <w:jc w:val="right"/>
-              <w:rPr>
-                <w:rFonts w:ascii="Times New Roman" w:hAnsi="Times New Roman" w:cs="Times New Roman"/>
-              </w:rPr>
-            </w:pPr>
-            <w:r>
-              <w:rPr>
-                <w:rFonts w:ascii="Times New Roman" w:hAnsi="Times New Roman" w:cs="Times New Roman"/>
+            <w:vAlign w:val="center"/>
+          </w:tcPr>
+          <w:p>
+            <w:pPr>
+              <w:jc w:val="center"/>
+              <w:rPr>
+                <w:rFonts w:ascii="Times New Roman" w:hAnsi="Times New Roman" w:cs="Times New Roman"/>
+                <w:b/>
+                <w:bCs/>
+              </w:rPr>
+            </w:pPr>
+          </w:p>
+          <w:p>
+            <w:pPr>
+              <w:jc w:val="center"/>
+              <w:rPr>
+                <w:rFonts w:ascii="Times New Roman" w:hAnsi="Times New Roman" w:cs="Times New Roman"/>
+                <w:b/>
+                <w:bCs/>
+              </w:rPr>
+            </w:pPr>
+            <w:r>
+              <w:rPr>
+                <w:rFonts w:ascii="Times New Roman" w:hAnsi="Times New Roman" w:cs="Times New Roman"/>
+                <w:b/>
+                <w:bCs/>
               </w:rPr>
               <w:fldChar w:fldCharType="begin"/>
             </w:r>
             <w:r>
               <w:rPr>
                 <w:rFonts w:ascii="Times New Roman" w:hAnsi="Times New Roman" w:cs="Times New Roman"/>
-              </w:rPr>
-              <w:instrText xml:space="preserve"> MERGEFIELD  $numberTool.format('#,##0',$d2.donGiaDuocDuyet,$locale)  \* MERGEFORMAT </w:instrText>
-            </w:r>
-            <w:r>
-              <w:rPr>
-                <w:rFonts w:ascii="Times New Roman" w:hAnsi="Times New Roman" w:cs="Times New Roman"/>
+                <w:b/>
+                <w:bCs/>
+              </w:rPr>
+              <w:instrText xml:space="preserve"> MERGEFIELD  $numberTool.format('#,##0',$d1.donGiaTraGia,$locale)  \* MERGEFORMAT </w:instrText>
+            </w:r>
+            <w:r>
+              <w:rPr>
+                <w:rFonts w:ascii="Times New Roman" w:hAnsi="Times New Roman" w:cs="Times New Roman"/>
+                <w:b/>
+                <w:bCs/>
               </w:rPr>
               <w:fldChar w:fldCharType="separate"/>
             </w:r>
             <w:r>
               <w:rPr>
                 <w:rFonts w:ascii="Times New Roman" w:hAnsi="Times New Roman" w:cs="Times New Roman"/>
+                <w:b/>
+                <w:bCs/>
                 <w:noProof/>
               </w:rPr>
-              <w:t>«$numberTool.format('#,##0',$d2.donGiaDuo»</w:t>
-            </w:r>
-            <w:r>
-              <w:rPr>
-                <w:rFonts w:ascii="Times New Roman" w:hAnsi="Times New Roman" w:cs="Times New Roman"/>
+              <w:t>«$numberTool.format('#,##0',$d1.donGiaTra»</w:t>
+            </w:r>
+            <w:r>
+              <w:rPr>
+                <w:rFonts w:ascii="Times New Roman" w:hAnsi="Times New Roman" w:cs="Times New Roman"/>
+                <w:b/>
+                <w:bCs/>
               </w:rPr>
               <w:fldChar w:fldCharType="end"/>
             </w:r>
           </w:p>
-        </w:tc>
-        <w:tc>
-          <w:tcPr>
-            <w:tcW w:w="1260" w:type="dxa"/>
-          </w:tcPr>
-          <w:p>
-            <w:pPr>
-              <w:jc w:val="right"/>
-              <w:rPr>
-                <w:rFonts w:ascii="Times New Roman" w:hAnsi="Times New Roman" w:cs="Times New Roman"/>
-              </w:rPr>
-            </w:pPr>
-          </w:p>
-        </w:tc>
-        <w:tc>
-          <w:tcPr>
-            <w:tcW w:w="1260" w:type="dxa"/>
-          </w:tcPr>
-          <w:p>
-            <w:pPr>
-              <w:jc w:val="right"/>
-              <w:rPr>
-                <w:rFonts w:ascii="Times New Roman" w:hAnsi="Times New Roman" w:cs="Times New Roman"/>
-              </w:rPr>
-            </w:pPr>
-            <w:r>
-              <w:rPr>
-                <w:rFonts w:ascii="Times New Roman" w:hAnsi="Times New Roman" w:cs="Times New Roman"/>
+          <w:p>
+            <w:pPr>
+              <w:jc w:val="center"/>
+              <w:rPr>
+                <w:rFonts w:ascii="Times New Roman" w:hAnsi="Times New Roman" w:cs="Times New Roman"/>
+              </w:rPr>
+            </w:pPr>
+          </w:p>
+        </w:tc>
+        <w:tc>
+          <w:tcPr>
+            <w:tcW w:w="1440" w:type="dxa"/>
+            <w:vAlign w:val="center"/>
+          </w:tcPr>
+          <w:p>
+            <w:pPr>
+              <w:jc w:val="center"/>
+              <w:rPr>
+                <w:rFonts w:ascii="Times New Roman" w:hAnsi="Times New Roman" w:cs="Times New Roman"/>
+                <w:b/>
+              </w:rPr>
+            </w:pPr>
+            <w:r>
+              <w:rPr>
+                <w:rFonts w:ascii="Times New Roman" w:hAnsi="Times New Roman" w:cs="Times New Roman"/>
+                <w:b/>
               </w:rPr>
               <w:fldChar w:fldCharType="begin"/>
             </w:r>
             <w:r>
               <w:rPr>
                 <w:rFonts w:ascii="Times New Roman" w:hAnsi="Times New Roman" w:cs="Times New Roman"/>
-              </w:rPr>
-              <w:instrText xml:space="preserve"> MERGEFIELD  $numberTool.format('#,##0',$d2.giaKhoiDiemDx,$locale)  \* MERGEFORMAT </w:instrText>
-            </w:r>
-            <w:r>
-              <w:rPr>
-                <w:rFonts w:ascii="Times New Roman" w:hAnsi="Times New Roman" w:cs="Times New Roman"/>
+                <w:b/>
+              </w:rPr>
+              <w:instrText xml:space="preserve"> MERGEFIELD  "#set( $thanhTien = $d1.soLuongDeXuat * $d1.donGiaTraGia)"  \* MERGEFORMAT </w:instrText>
+            </w:r>
+            <w:r>
+              <w:rPr>
+                <w:rFonts w:ascii="Times New Roman" w:hAnsi="Times New Roman" w:cs="Times New Roman"/>
+                <w:b/>
               </w:rPr>
               <w:fldChar w:fldCharType="separate"/>
             </w:r>
             <w:r>
               <w:rPr>
                 <w:rFonts w:ascii="Times New Roman" w:hAnsi="Times New Roman" w:cs="Times New Roman"/>
+                <w:b/>
                 <w:noProof/>
               </w:rPr>
-              <w:t>«$numberTool.format('#,##0',$d2.giaKhoiDi»</w:t>
-            </w:r>
-            <w:r>
-              <w:rPr>
-                <w:rFonts w:ascii="Times New Roman" w:hAnsi="Times New Roman" w:cs="Times New Roman"/>
+              <w:t>«#set( $thanhTien = $d1.soLuongDeXuat * $»</w:t>
+            </w:r>
+            <w:r>
+              <w:rPr>
+                <w:rFonts w:ascii="Times New Roman" w:hAnsi="Times New Roman" w:cs="Times New Roman"/>
+                <w:b/>
               </w:rPr>
               <w:fldChar w:fldCharType="end"/>
             </w:r>
-            <w:r>
-              <w:rPr>
-                <w:rFonts w:ascii="Times New Roman" w:hAnsi="Times New Roman" w:cs="Times New Roman"/>
+          </w:p>
+          <w:p>
+            <w:pPr>
+              <w:jc w:val="center"/>
+              <w:rPr>
+                <w:rFonts w:ascii="Times New Roman" w:hAnsi="Times New Roman" w:cs="Times New Roman"/>
+                <w:b/>
+                <w:bCs/>
+              </w:rPr>
+            </w:pPr>
+            <w:r>
+              <w:rPr>
+                <w:rFonts w:ascii="Times New Roman" w:hAnsi="Times New Roman" w:cs="Times New Roman"/>
+                <w:b/>
+                <w:bCs/>
               </w:rPr>
               <w:fldChar w:fldCharType="begin"/>
             </w:r>
             <w:r>
               <w:rPr>
                 <w:rFonts w:ascii="Times New Roman" w:hAnsi="Times New Roman" w:cs="Times New Roman"/>
-              </w:rPr>
-              <w:instrText xml:space="preserve"> MERGEFIELD  "#set( $tongGia = $tongGia + $d2.giaKhoiDiemDx)"  \* MERGEFORMAT </w:instrText>
-            </w:r>
-            <w:r>
-              <w:rPr>
-                <w:rFonts w:ascii="Times New Roman" w:hAnsi="Times New Roman" w:cs="Times New Roman"/>
+                <w:b/>
+                <w:bCs/>
+              </w:rPr>
+              <w:instrText xml:space="preserve"> MERGEFIELD  $numberTool.format('#,##0',$thanhTien,$locale)  \* MERGEFORMAT </w:instrText>
+            </w:r>
+            <w:r>
+              <w:rPr>
+                <w:rFonts w:ascii="Times New Roman" w:hAnsi="Times New Roman" w:cs="Times New Roman"/>
+                <w:b/>
+                <w:bCs/>
               </w:rPr>
               <w:fldChar w:fldCharType="separate"/>
             </w:r>
             <w:r>
               <w:rPr>
                 <w:rFonts w:ascii="Times New Roman" w:hAnsi="Times New Roman" w:cs="Times New Roman"/>
+                <w:b/>
+                <w:bCs/>
                 <w:noProof/>
               </w:rPr>
-              <w:t>«#set( $tongGia = $tongGia + $d2.giaKhoiD»</w:t>
-            </w:r>
-            <w:r>
-              <w:rPr>
-                <w:rFonts w:ascii="Times New Roman" w:hAnsi="Times New Roman" w:cs="Times New Roman"/>
+              <w:t>«$numberTool.format('#,##0',$thanhTien,$l»</w:t>
+            </w:r>
+            <w:r>
+              <w:rPr>
+                <w:rFonts w:ascii="Times New Roman" w:hAnsi="Times New Roman" w:cs="Times New Roman"/>
+                <w:b/>
+                <w:bCs/>
               </w:rPr>
               <w:fldChar w:fldCharType="end"/>
             </w:r>
           </w:p>
-        </w:tc>
-        <w:tc>
-          <w:tcPr>
-            <w:tcW w:w="1530" w:type="dxa"/>
-          </w:tcPr>
-          <w:p>
-            <w:pPr>
-              <w:jc w:val="right"/>
-              <w:rPr>
-                <w:rFonts w:ascii="Times New Roman" w:hAnsi="Times New Roman" w:cs="Times New Roman"/>
-              </w:rPr>
-            </w:pPr>
-            <w:r>
-              <w:rPr>
-                <w:rFonts w:ascii="Times New Roman" w:hAnsi="Times New Roman" w:cs="Times New Roman"/>
+          <w:p>
+            <w:pPr>
+              <w:jc w:val="center"/>
+              <w:rPr>
+                <w:rFonts w:ascii="Times New Roman" w:hAnsi="Times New Roman" w:cs="Times New Roman"/>
+                <w:b/>
+              </w:rPr>
+            </w:pPr>
+            <w:r>
+              <w:rPr>
+                <w:rFonts w:ascii="Times New Roman" w:hAnsi="Times New Roman" w:cs="Times New Roman"/>
+                <w:b/>
               </w:rPr>
               <w:fldChar w:fldCharType="begin"/>
             </w:r>
             <w:r>
               <w:rPr>
                 <w:rFonts w:ascii="Times New Roman" w:hAnsi="Times New Roman" w:cs="Times New Roman"/>
-              </w:rPr>
-              <w:instrText xml:space="preserve"> MERGEFIELD  $d.khoanTienDatTruoc%  \* MERGEFORMAT </w:instrText>
-            </w:r>
-            <w:r>
-              <w:rPr>
-                <w:rFonts w:ascii="Times New Roman" w:hAnsi="Times New Roman" w:cs="Times New Roman"/>
+                <w:b/>
+              </w:rPr>
+              <w:instrText xml:space="preserve"> MERGEFIELD  "#set( $tongThanhTien = $tongThanhTien+ $thanhTien)"  \* MERGEFORMAT </w:instrText>
+            </w:r>
+            <w:r>
+              <w:rPr>
+                <w:rFonts w:ascii="Times New Roman" w:hAnsi="Times New Roman" w:cs="Times New Roman"/>
+                <w:b/>
               </w:rPr>
               <w:fldChar w:fldCharType="separate"/>
             </w:r>
             <w:r>
               <w:rPr>
                 <w:rFonts w:ascii="Times New Roman" w:hAnsi="Times New Roman" w:cs="Times New Roman"/>
+                <w:b/>
                 <w:noProof/>
               </w:rPr>
-              <w:t>«$d.khoanTienDatTruoc%»</w:t>
-            </w:r>
-            <w:r>
-              <w:rPr>
-                <w:rFonts w:ascii="Times New Roman" w:hAnsi="Times New Roman" w:cs="Times New Roman"/>
+              <w:t>«#set( $tongThanhTien = $tongThanhTien+ $»</w:t>
+            </w:r>
+            <w:r>
+              <w:rPr>
+                <w:rFonts w:ascii="Times New Roman" w:hAnsi="Times New Roman" w:cs="Times New Roman"/>
+                <w:b/>
               </w:rPr>
               <w:fldChar w:fldCharType="end"/>
             </w:r>
           </w:p>
+          <w:p>
+            <w:pPr>
+              <w:jc w:val="center"/>
+              <w:rPr>
+                <w:rFonts w:ascii="Times New Roman" w:hAnsi="Times New Roman" w:cs="Times New Roman"/>
+                <w:b/>
+              </w:rPr>
+            </w:pPr>
+          </w:p>
         </w:tc>
         <w:tc>
           <w:tcPr>
             <w:tcW w:w="1800" w:type="dxa"/>
-          </w:tcPr>
-          <w:p>
-            <w:pPr>
-              <w:jc w:val="right"/>
-              <w:rPr>
-                <w:rFonts w:ascii="Times New Roman" w:hAnsi="Times New Roman" w:cs="Times New Roman"/>
-              </w:rPr>
-            </w:pPr>
-            <w:r>
-              <w:rPr>
-                <w:rFonts w:ascii="Times New Roman" w:hAnsi="Times New Roman" w:cs="Times New Roman"/>
+            <w:vAlign w:val="center"/>
+          </w:tcPr>
+          <w:p>
+            <w:pPr>
+              <w:jc w:val="center"/>
+              <w:rPr>
+                <w:rFonts w:ascii="Times New Roman" w:hAnsi="Times New Roman" w:cs="Times New Roman"/>
+                <w:b/>
+                <w:bCs/>
+              </w:rPr>
+            </w:pPr>
+          </w:p>
+          <w:p>
+            <w:pPr>
+              <w:jc w:val="center"/>
+              <w:rPr>
+                <w:rFonts w:ascii="Times New Roman" w:hAnsi="Times New Roman" w:cs="Times New Roman"/>
+                <w:b/>
+                <w:bCs/>
+              </w:rPr>
+            </w:pPr>
+            <w:r>
+              <w:rPr>
+                <w:rFonts w:ascii="Times New Roman" w:hAnsi="Times New Roman" w:cs="Times New Roman"/>
+                <w:b/>
+                <w:bCs/>
               </w:rPr>
               <w:fldChar w:fldCharType="begin"/>
             </w:r>
             <w:r>
               <w:rPr>
                 <w:rFonts w:ascii="Times New Roman" w:hAnsi="Times New Roman" w:cs="Times New Roman"/>
-              </w:rPr>
-              <w:instrText xml:space="preserve"> MERGEFIELD  $numberTool.format('#,##0',$d2.soTienDtruocDx,$locale)  \* MERGEFORMAT </w:instrText>
-            </w:r>
-            <w:r>
-              <w:rPr>
-                <w:rFonts w:ascii="Times New Roman" w:hAnsi="Times New Roman" w:cs="Times New Roman"/>
+                <w:b/>
+                <w:bCs/>
+              </w:rPr>
+              <w:instrText xml:space="preserve"> MERGEFIELD  $d1.toChucCaNhan  \* MERGEFORMAT </w:instrText>
+            </w:r>
+            <w:r>
+              <w:rPr>
+                <w:rFonts w:ascii="Times New Roman" w:hAnsi="Times New Roman" w:cs="Times New Roman"/>
+                <w:b/>
+                <w:bCs/>
               </w:rPr>
               <w:fldChar w:fldCharType="separate"/>
             </w:r>
             <w:r>
               <w:rPr>
                 <w:rFonts w:ascii="Times New Roman" w:hAnsi="Times New Roman" w:cs="Times New Roman"/>
+                <w:b/>
+                <w:bCs/>
                 <w:noProof/>
               </w:rPr>
-              <w:t>«$numberTool.format('#,##0',$d2.soTienDtr»</w:t>
-            </w:r>
-            <w:r>
-              <w:rPr>
-                <w:rFonts w:ascii="Times New Roman" w:hAnsi="Times New Roman" w:cs="Times New Roman"/>
+              <w:t>«$d1.toChucCaNhan»</w:t>
+            </w:r>
+            <w:r>
+              <w:rPr>
+                <w:rFonts w:ascii="Times New Roman" w:hAnsi="Times New Roman" w:cs="Times New Roman"/>
+                <w:b/>
+                <w:bCs/>
               </w:rPr>
               <w:fldChar w:fldCharType="end"/>
             </w:r>
-            <w:r>
-              <w:rPr>
-                <w:rFonts w:ascii="Times New Roman" w:hAnsi="Times New Roman" w:cs="Times New Roman"/>
-              </w:rPr>
-              <w:fldChar w:fldCharType="begin"/>
-            </w:r>
-            <w:r>
-              <w:rPr>
-                <w:rFonts w:ascii="Times New Roman" w:hAnsi="Times New Roman" w:cs="Times New Roman"/>
-              </w:rPr>
-              <w:instrText xml:space="preserve"> MERGEFIELD  "#set( $tongTienDatTruoc = $tongTienDatTruoc + $d2.soTienDtruocDx)"  \* MERGEFORMAT </w:instrText>
-            </w:r>
-            <w:r>
-              <w:rPr>
-                <w:rFonts w:ascii="Times New Roman" w:hAnsi="Times New Roman" w:cs="Times New Roman"/>
-              </w:rPr>
-              <w:fldChar w:fldCharType="separate"/>
-            </w:r>
-            <w:r>
-              <w:rPr>
-                <w:rFonts w:ascii="Times New Roman" w:hAnsi="Times New Roman" w:cs="Times New Roman"/>
-                <w:noProof/>
-              </w:rPr>
-              <w:t>«#set( $tongTienDatTruoc = $tongTienDatTr»</w:t>
-            </w:r>
-            <w:r>
-              <w:rPr>
-                <w:rFonts w:ascii="Times New Roman" w:hAnsi="Times New Roman" w:cs="Times New Roman"/>
-              </w:rPr>
-              <w:fldChar w:fldCharType="end"/>
-            </w:r>
+          </w:p>
+          <w:p>
+            <w:pPr>
+              <w:jc w:val="center"/>
+              <w:rPr>
+                <w:rFonts w:ascii="Times New Roman" w:hAnsi="Times New Roman" w:cs="Times New Roman"/>
+              </w:rPr>
+            </w:pPr>
           </w:p>
         </w:tc>
       </w:tr>
       <w:tr>
         <w:trPr>
-          <w:trHeight w:val="416"/>
+          <w:trHeight w:val="897"/>
           <w:jc w:val="center"/>
         </w:trPr>
         <w:tc>
           <w:tcPr>
             <w:tcW w:w="715" w:type="dxa"/>
-          </w:tcPr>
-          <w:p>
-            <w:pPr>
-              <w:rPr>
-                <w:rFonts w:ascii="Times New Roman" w:hAnsi="Times New Roman" w:cs="Times New Roman"/>
-                <w:b/>
-                <w:bCs/>
+            <w:vAlign w:val="center"/>
+          </w:tcPr>
+          <w:p>
+            <w:pPr>
+              <w:jc w:val="center"/>
+              <w:rPr>
+                <w:rFonts w:ascii="Times New Roman" w:hAnsi="Times New Roman" w:cs="Times New Roman"/>
               </w:rPr>
             </w:pPr>
           </w:p>
@@ -2128,58 +2665,103 @@
           </w:tcPr>
           <w:p>
             <w:pPr>
-              <w:rPr>
-                <w:rFonts w:ascii="Times New Roman" w:hAnsi="Times New Roman" w:cs="Times New Roman"/>
-                <w:b/>
-                <w:bCs/>
-              </w:rPr>
-            </w:pPr>
-            <w:r>
-              <w:rPr>
-                <w:rFonts w:ascii="Times New Roman" w:hAnsi="Times New Roman" w:cs="Times New Roman"/>
-                <w:b/>
-                <w:bCs/>
-              </w:rPr>
-              <w:t>TỔNG</w:t>
-            </w:r>
+              <w:jc w:val="center"/>
+              <w:rPr>
+                <w:rFonts w:ascii="Times New Roman" w:hAnsi="Times New Roman" w:cs="Times New Roman"/>
+                <w:b/>
+              </w:rPr>
+            </w:pPr>
+            <w:proofErr w:type="spellStart"/>
+            <w:r>
+              <w:rPr>
+                <w:rFonts w:ascii="Times New Roman" w:hAnsi="Times New Roman" w:cs="Times New Roman"/>
+                <w:b/>
+              </w:rPr>
+              <w:t>Tổng</w:t>
+            </w:r>
+            <w:proofErr w:type="spellEnd"/>
           </w:p>
         </w:tc>
         <w:tc>
           <w:tcPr>
             <w:tcW w:w="1350" w:type="dxa"/>
-          </w:tcPr>
-          <w:p>
-            <w:pPr>
-              <w:rPr>
-                <w:rFonts w:ascii="Times New Roman" w:hAnsi="Times New Roman" w:cs="Times New Roman"/>
-                <w:b/>
-                <w:bCs/>
-              </w:rPr>
-            </w:pPr>
+            <w:vAlign w:val="center"/>
+          </w:tcPr>
+          <w:p>
+            <w:pPr>
+              <w:jc w:val="center"/>
+              <w:rPr>
+                <w:rFonts w:ascii="Times New Roman" w:hAnsi="Times New Roman" w:cs="Times New Roman"/>
+                <w:b/>
+                <w:bCs/>
+              </w:rPr>
+            </w:pPr>
+          </w:p>
+        </w:tc>
+        <w:tc>
+          <w:tcPr>
+            <w:tcW w:w="1080" w:type="dxa"/>
+            <w:vAlign w:val="center"/>
+          </w:tcPr>
+          <w:p>
+            <w:pPr>
+              <w:jc w:val="center"/>
+              <w:rPr>
+                <w:rFonts w:ascii="Times New Roman" w:hAnsi="Times New Roman" w:cs="Times New Roman"/>
+                <w:b/>
+              </w:rPr>
+            </w:pPr>
+            <w:r>
+              <w:rPr>
+                <w:rFonts w:ascii="Times New Roman" w:hAnsi="Times New Roman" w:cs="Times New Roman"/>
+                <w:b/>
+                <w:bCs/>
+              </w:rPr>
+              <w:fldChar w:fldCharType="begin"/>
+            </w:r>
+            <w:r>
+              <w:rPr>
+                <w:rFonts w:ascii="Times New Roman" w:hAnsi="Times New Roman" w:cs="Times New Roman"/>
+                <w:b/>
+                <w:bCs/>
+              </w:rPr>
+              <w:instrText xml:space="preserve"> MERGEFIELD  $numberTool.format('#,##0',$tongSl,$locale)  \* MERGEFORMAT </w:instrText>
+            </w:r>
+            <w:r>
+              <w:rPr>
+                <w:rFonts w:ascii="Times New Roman" w:hAnsi="Times New Roman" w:cs="Times New Roman"/>
+                <w:b/>
+                <w:bCs/>
+              </w:rPr>
+              <w:fldChar w:fldCharType="separate"/>
+            </w:r>
+            <w:r>
+              <w:rPr>
+                <w:rFonts w:ascii="Times New Roman" w:hAnsi="Times New Roman" w:cs="Times New Roman"/>
+                <w:b/>
+                <w:bCs/>
+                <w:noProof/>
+              </w:rPr>
+              <w:t>«$numberTool.format('#,##0',$tongSl,$loca»</w:t>
+            </w:r>
+            <w:r>
+              <w:rPr>
+                <w:rFonts w:ascii="Times New Roman" w:hAnsi="Times New Roman" w:cs="Times New Roman"/>
+                <w:b/>
+                <w:bCs/>
+              </w:rPr>
+              <w:fldChar w:fldCharType="end"/>
+            </w:r>
           </w:p>
         </w:tc>
         <w:tc>
           <w:tcPr>
             <w:tcW w:w="1350" w:type="dxa"/>
-          </w:tcPr>
-          <w:p>
-            <w:pPr>
-              <w:jc w:val="right"/>
-              <w:rPr>
-                <w:rFonts w:ascii="Times New Roman" w:hAnsi="Times New Roman" w:cs="Times New Roman"/>
-                <w:b/>
-                <w:bCs/>
-              </w:rPr>
-            </w:pPr>
-          </w:p>
-        </w:tc>
-        <w:tc>
-          <w:tcPr>
-            <w:tcW w:w="1350" w:type="dxa"/>
-          </w:tcPr>
-          <w:p>
-            <w:pPr>
-              <w:jc w:val="right"/>
+            <w:vAlign w:val="center"/>
+          </w:tcPr>
+          <w:p>
+            <w:pPr>
+              <w:jc w:val="center"/>
               <w:rPr>
                 <w:rFonts w:ascii="Times New Roman" w:hAnsi="Times New Roman" w:cs="Times New Roman"/>
                 <w:b/>
@@ -2191,14 +2773,69 @@
         <w:tc>
           <w:tcPr>
             <w:tcW w:w="1260" w:type="dxa"/>
-          </w:tcPr>
-          <w:p>
-            <w:pPr>
-              <w:jc w:val="right"/>
-              <w:rPr>
-                <w:rFonts w:ascii="Times New Roman" w:hAnsi="Times New Roman" w:cs="Times New Roman"/>
-                <w:b/>
-                <w:bCs/>
+            <w:vAlign w:val="center"/>
+          </w:tcPr>
+          <w:p>
+            <w:pPr>
+              <w:jc w:val="center"/>
+              <w:rPr>
+                <w:rFonts w:ascii="Times New Roman" w:hAnsi="Times New Roman" w:cs="Times New Roman"/>
+                <w:b/>
+              </w:rPr>
+            </w:pPr>
+            <w:r>
+              <w:rPr>
+                <w:rFonts w:ascii="Times New Roman" w:hAnsi="Times New Roman" w:cs="Times New Roman"/>
+                <w:b/>
+                <w:bCs/>
+              </w:rPr>
+              <w:fldChar w:fldCharType="begin"/>
+            </w:r>
+            <w:r>
+              <w:rPr>
+                <w:rFonts w:ascii="Times New Roman" w:hAnsi="Times New Roman" w:cs="Times New Roman"/>
+                <w:b/>
+                <w:bCs/>
+              </w:rPr>
+              <w:instrText xml:space="preserve"> MERGEFIELD  $numberTool.format('#,##0',$tongGiaKd,$locale)  \* MERGEFORMAT </w:instrText>
+            </w:r>
+            <w:r>
+              <w:rPr>
+                <w:rFonts w:ascii="Times New Roman" w:hAnsi="Times New Roman" w:cs="Times New Roman"/>
+                <w:b/>
+                <w:bCs/>
+              </w:rPr>
+              <w:fldChar w:fldCharType="separate"/>
+            </w:r>
+            <w:r>
+              <w:rPr>
+                <w:rFonts w:ascii="Times New Roman" w:hAnsi="Times New Roman" w:cs="Times New Roman"/>
+                <w:b/>
+                <w:bCs/>
+                <w:noProof/>
+              </w:rPr>
+              <w:t>«$numberTool.format('#,##0',$tongGiaKd,$l»</w:t>
+            </w:r>
+            <w:r>
+              <w:rPr>
+                <w:rFonts w:ascii="Times New Roman" w:hAnsi="Times New Roman" w:cs="Times New Roman"/>
+                <w:b/>
+                <w:bCs/>
+              </w:rPr>
+              <w:fldChar w:fldCharType="end"/>
+            </w:r>
+          </w:p>
+        </w:tc>
+        <w:tc>
+          <w:tcPr>
+            <w:tcW w:w="1620" w:type="dxa"/>
+            <w:vAlign w:val="center"/>
+          </w:tcPr>
+          <w:p>
+            <w:pPr>
+              <w:jc w:val="center"/>
+              <w:rPr>
+                <w:rFonts w:ascii="Times New Roman" w:hAnsi="Times New Roman" w:cs="Times New Roman"/>
               </w:rPr>
             </w:pPr>
           </w:p>
@@ -2206,29 +2843,30 @@
         <w:tc>
           <w:tcPr>
             <w:tcW w:w="1260" w:type="dxa"/>
-          </w:tcPr>
-          <w:p>
-            <w:pPr>
-              <w:jc w:val="right"/>
-              <w:rPr>
-                <w:rFonts w:ascii="Times New Roman" w:hAnsi="Times New Roman" w:cs="Times New Roman"/>
-                <w:b/>
-                <w:bCs/>
-              </w:rPr>
-            </w:pPr>
-          </w:p>
-        </w:tc>
-        <w:tc>
-          <w:tcPr>
-            <w:tcW w:w="1260" w:type="dxa"/>
-          </w:tcPr>
-          <w:p>
-            <w:pPr>
-              <w:jc w:val="right"/>
-              <w:rPr>
-                <w:rFonts w:ascii="Times New Roman" w:hAnsi="Times New Roman" w:cs="Times New Roman"/>
-                <w:b/>
-                <w:bCs/>
+            <w:vAlign w:val="center"/>
+          </w:tcPr>
+          <w:p>
+            <w:pPr>
+              <w:jc w:val="center"/>
+              <w:rPr>
+                <w:rFonts w:ascii="Times New Roman" w:hAnsi="Times New Roman" w:cs="Times New Roman"/>
+                <w:b/>
+                <w:bCs/>
+              </w:rPr>
+            </w:pPr>
+          </w:p>
+        </w:tc>
+        <w:tc>
+          <w:tcPr>
+            <w:tcW w:w="1440" w:type="dxa"/>
+            <w:vAlign w:val="center"/>
+          </w:tcPr>
+          <w:p>
+            <w:pPr>
+              <w:jc w:val="center"/>
+              <w:rPr>
+                <w:rFonts w:ascii="Times New Roman" w:hAnsi="Times New Roman" w:cs="Times New Roman"/>
+                <w:b/>
               </w:rPr>
             </w:pPr>
             <w:r>
@@ -2245,7 +2883,7 @@
                 <w:b/>
                 <w:bCs/>
               </w:rPr>
-              <w:instrText xml:space="preserve"> MERGEFIELD  $numberTool.format('#,##0',$tongGia,$locale)  \* MERGEFORMAT </w:instrText>
+              <w:instrText xml:space="preserve"> MERGEFIELD  $numberTool.format('#,##0',$tongThanhTien,$locale)  \* MERGEFORMAT </w:instrText>
             </w:r>
             <w:r>
               <w:rPr>
@@ -2262,7 +2900,7 @@
                 <w:bCs/>
                 <w:noProof/>
               </w:rPr>
-              <w:t>«$numberTool.format('#,##0',$tongGia,$loc»</w:t>
+              <w:t>«$numberTool.format('#,##0',$tongThanhTie»</w:t>
             </w:r>
             <w:r>
               <w:rPr>
@@ -2276,128 +2914,28 @@
         </w:tc>
         <w:tc>
           <w:tcPr>
-            <w:tcW w:w="1530" w:type="dxa"/>
-          </w:tcPr>
-          <w:p>
-            <w:pPr>
-              <w:jc w:val="right"/>
-              <w:rPr>
-                <w:rFonts w:ascii="Times New Roman" w:hAnsi="Times New Roman" w:cs="Times New Roman"/>
-                <w:b/>
-                <w:bCs/>
-              </w:rPr>
-            </w:pPr>
-          </w:p>
-        </w:tc>
-        <w:tc>
-          <w:tcPr>
             <w:tcW w:w="1800" w:type="dxa"/>
-          </w:tcPr>
-          <w:p>
-            <w:pPr>
-              <w:jc w:val="right"/>
-              <w:rPr>
-                <w:rFonts w:ascii="Times New Roman" w:hAnsi="Times New Roman" w:cs="Times New Roman"/>
-                <w:b/>
-                <w:bCs/>
-              </w:rPr>
-            </w:pPr>
-            <w:r>
-              <w:rPr>
-                <w:rFonts w:ascii="Times New Roman" w:hAnsi="Times New Roman" w:cs="Times New Roman"/>
-                <w:b/>
-                <w:bCs/>
-              </w:rPr>
-              <w:fldChar w:fldCharType="begin"/>
-            </w:r>
-            <w:r>
-              <w:rPr>
-                <w:rFonts w:ascii="Times New Roman" w:hAnsi="Times New Roman" w:cs="Times New Roman"/>
-                <w:b/>
-                <w:bCs/>
-              </w:rPr>
-              <w:instrText xml:space="preserve"> MERGEFIELD  $numberTool.format('#,##0',$tongTienDatTruoc,$locale)  \* MERGEFORMAT </w:instrText>
-            </w:r>
-            <w:r>
-              <w:rPr>
-                <w:rFonts w:ascii="Times New Roman" w:hAnsi="Times New Roman" w:cs="Times New Roman"/>
-                <w:b/>
-                <w:bCs/>
-              </w:rPr>
-              <w:fldChar w:fldCharType="separate"/>
-            </w:r>
-            <w:r>
-              <w:rPr>
-                <w:rFonts w:ascii="Times New Roman" w:hAnsi="Times New Roman" w:cs="Times New Roman"/>
-                <w:b/>
-                <w:bCs/>
-                <w:noProof/>
-              </w:rPr>
-              <w:t>«$numberTool.format('#,##0',$tongTienDatT»</w:t>
-            </w:r>
-            <w:r>
-              <w:rPr>
-                <w:rFonts w:ascii="Times New Roman" w:hAnsi="Times New Roman" w:cs="Times New Roman"/>
-                <w:b/>
-                <w:bCs/>
-              </w:rPr>
-              <w:fldChar w:fldCharType="end"/>
-            </w:r>
+            <w:vAlign w:val="center"/>
+          </w:tcPr>
+          <w:p>
+            <w:pPr>
+              <w:jc w:val="center"/>
+              <w:rPr>
+                <w:rFonts w:ascii="Times New Roman" w:hAnsi="Times New Roman" w:cs="Times New Roman"/>
+                <w:b/>
+                <w:bCs/>
+              </w:rPr>
+            </w:pPr>
           </w:p>
         </w:tc>
       </w:tr>
     </w:tbl>
+    <w:p/>
     <w:p/>
     <w:p>
       <w:r>
         <w:br w:type="page"/>
       </w:r>
-    </w:p>
-    <w:p>
-      <w:r>
-        <w:lastRenderedPageBreak/>
-        <w:fldChar w:fldCharType="begin"/>
-      </w:r>
-      <w:r>
-        <w:instrText xml:space="preserve"> MERGEFIELD  #end  \* MERGEFORMAT </w:instrText>
-      </w:r>
-      <w:r>
-        <w:fldChar w:fldCharType="separate"/>
-      </w:r>
-      <w:r>
-        <w:rPr>
-          <w:noProof/>
-        </w:rPr>
-        <w:t>«#</w:t>
-      </w:r>
-      <w:r>
-        <w:rPr>
-          <w:rFonts w:ascii="Times New Roman" w:hAnsi="Times New Roman" w:cs="Times New Roman"/>
-          <w:noProof/>
-        </w:rPr>
-        <w:t>end</w:t>
-      </w:r>
-      <w:r>
-        <w:rPr>
-          <w:noProof/>
-        </w:rPr>
-        <w:t>»</w:t>
-      </w:r>
-      <w:r>
-        <w:rPr>
-          <w:noProof/>
-        </w:rPr>
-        <w:fldChar w:fldCharType="end"/>
-      </w:r>
-    </w:p>
-    <w:p>
-      <w:pPr>
-        <w:rPr>
-          <w:rFonts w:ascii="Times New Roman" w:hAnsi="Times New Roman" w:cs="Times New Roman"/>
-          <w:sz w:val="28"/>
-          <w:szCs w:val="28"/>
-        </w:rPr>
-      </w:pPr>
     </w:p>
     <w:p/>
     <w:sectPr>
@@ -3236,7 +3774,7 @@
 </file>
 
 <file path=customXml/itemProps1.xml><?xml version="1.0" encoding="utf-8"?>
-<ds:datastoreItem xmlns:ds="http://schemas.openxmlformats.org/officeDocument/2006/customXml" ds:itemID="{8CB36327-D617-43DD-BD1D-B1CD9FE07EE3}">
+<ds:datastoreItem xmlns:ds="http://schemas.openxmlformats.org/officeDocument/2006/customXml" ds:itemID="{3928CAA2-8DDA-45A2-8477-15114A1ACE5E}">
   <ds:schemaRefs>
     <ds:schemaRef ds:uri="http://schemas.openxmlformats.org/officeDocument/2006/bibliography"/>
   </ds:schemaRefs>

</xml_diff>